<commit_message>
Now works with loops
</commit_message>
<xml_diff>
--- a/src/report_template.docx
+++ b/src/report_template.docx
@@ -4,31 +4,203 @@
   <w:body>
     <w:p>
       <w:pPr>
-        <w:rPr>
-          <w:lang w:val="en-US"/>
-        </w:rPr>
-      </w:pPr>
-      <w:r>
-        <w:rPr>
-          <w:lang w:val="en-US"/>
-        </w:rPr>
-        <w:t>{name}</w:t>
-      </w:r>
-    </w:p>
-    <w:p>
-      <w:pPr>
-        <w:rPr>
-          <w:lang w:val="en-US"/>
-        </w:rPr>
-      </w:pPr>
-      <w:r>
-        <w:rPr>
-          <w:lang w:val="en-US"/>
-        </w:rPr>
-        <w:t>{%image}</w:t>
+        <w:pStyle w:val="Heading1"/>
+        <w:rPr>
+          <w:lang w:val="en-US"/>
+        </w:rPr>
+      </w:pPr>
+      <w:r>
+        <w:rPr>
+          <w:lang w:val="en-US"/>
+        </w:rPr>
+        <w:t>Clinical Information</w:t>
+      </w:r>
+    </w:p>
+    <w:p>
+      <w:pPr>
+        <w:pStyle w:val="Heading2"/>
+        <w:rPr>
+          <w:lang w:val="en-US"/>
+        </w:rPr>
+      </w:pPr>
+      <w:r>
+        <w:rPr>
+          <w:lang w:val="en-US"/>
+        </w:rPr>
+        <w:t>History</w:t>
+      </w:r>
+    </w:p>
+    <w:p>
+      <w:pPr>
+        <w:rPr>
+          <w:lang w:val="en-US"/>
+        </w:rPr>
+      </w:pPr>
+      <w:r>
+        <w:rPr>
+          <w:lang w:val="en-US"/>
+        </w:rPr>
+        <w:t>{history}</w:t>
+      </w:r>
+    </w:p>
+    <w:p>
+      <w:pPr>
+        <w:rPr>
+          <w:lang w:val="en-US"/>
+        </w:rPr>
+      </w:pPr>
+    </w:p>
+    <w:p>
+      <w:pPr>
+        <w:pStyle w:val="Heading2"/>
+        <w:rPr>
+          <w:lang w:val="en-US"/>
+        </w:rPr>
+      </w:pPr>
+      <w:r>
+        <w:rPr>
+          <w:lang w:val="en-US"/>
+        </w:rPr>
+        <w:t>Biopsy</w:t>
+      </w:r>
+    </w:p>
+    <w:p>
+      <w:pPr>
+        <w:rPr>
+          <w:lang w:val="en-US"/>
+        </w:rPr>
+      </w:pPr>
+      <w:r>
+        <w:rPr>
+          <w:lang w:val="en-US"/>
+        </w:rPr>
+        <w:t>{biopsy}</w:t>
+      </w:r>
+    </w:p>
+    <w:p>
+      <w:pPr>
+        <w:rPr>
+          <w:lang w:val="en-US"/>
+        </w:rPr>
+      </w:pPr>
+    </w:p>
+    <w:p>
+      <w:pPr>
+        <w:pStyle w:val="Heading1"/>
+        <w:rPr>
+          <w:lang w:val="en-US"/>
+        </w:rPr>
+      </w:pPr>
+      <w:r>
+        <w:rPr>
+          <w:lang w:val="en-US"/>
+        </w:rPr>
+        <w:t>General assessment</w:t>
+      </w:r>
+    </w:p>
+    <w:p>
+      <w:pPr>
+        <w:rPr>
+          <w:lang w:val="en-US"/>
+        </w:rPr>
+      </w:pPr>
+    </w:p>
+    <w:p>
+      <w:pPr>
+        <w:rPr>
+          <w:lang w:val="en-US"/>
+        </w:rPr>
+      </w:pPr>
+    </w:p>
+    <w:p>
+      <w:pPr>
+        <w:pStyle w:val="Heading1"/>
+        <w:rPr>
+          <w:lang w:val="en-US"/>
+        </w:rPr>
+      </w:pPr>
+      <w:r>
+        <w:rPr>
+          <w:lang w:val="en-US"/>
+        </w:rPr>
+        <w:t>Lesions</w:t>
+      </w:r>
+    </w:p>
+    <w:p>
+      <w:pPr>
+        <w:rPr>
+          <w:lang w:val="en-US"/>
+        </w:rPr>
+      </w:pPr>
+    </w:p>
+    <w:p>
+      <w:pPr>
+        <w:rPr>
+          <w:lang w:val="en-US"/>
+        </w:rPr>
+      </w:pPr>
+      <w:r>
+        <w:rPr>
+          <w:lang w:val="en-US"/>
+        </w:rPr>
+        <w:t>{#lesions}</w:t>
+      </w:r>
+    </w:p>
+    <w:p>
+      <w:pPr>
+        <w:pStyle w:val="Heading2"/>
+        <w:rPr>
+          <w:lang w:val="en-US"/>
+        </w:rPr>
+      </w:pPr>
+      <w:r>
+        <w:rPr>
+          <w:lang w:val="en-US"/>
+        </w:rPr>
+        <w:t>Comment</w:t>
+      </w:r>
+    </w:p>
+    <w:p>
+      <w:pPr>
+        <w:rPr>
+          <w:lang w:val="en-US"/>
+        </w:rPr>
+      </w:pPr>
+      <w:r>
+        <w:rPr>
+          <w:lang w:val="en-US"/>
+        </w:rPr>
+        <w:t>{comment}</w:t>
       </w:r>
       <w:bookmarkStart w:id="0" w:name="_GoBack"/>
       <w:bookmarkEnd w:id="0"/>
+    </w:p>
+    <w:p>
+      <w:pPr>
+        <w:rPr>
+          <w:lang w:val="en-US"/>
+        </w:rPr>
+      </w:pPr>
+      <w:r>
+        <w:rPr>
+          <w:lang w:val="en-US"/>
+        </w:rPr>
+        <w:t>{/</w:t>
+      </w:r>
+      <w:proofErr w:type="spellStart"/>
+      <w:r>
+        <w:rPr>
+          <w:lang w:val="en-US"/>
+        </w:rPr>
+        <w:t>lesiosn</w:t>
+      </w:r>
+      <w:proofErr w:type="spellEnd"/>
+      <w:r>
+        <w:rPr>
+          <w:lang w:val="en-US"/>
+        </w:rPr>
+        <w:t>}</w:t>
+      </w:r>
     </w:p>
     <w:sectPr>
       <w:pgSz w:w="11900" w:h="16840"/>
@@ -432,6 +604,49 @@
     <w:name w:val="Normal"/>
     <w:qFormat/>
   </w:style>
+  <w:style w:type="paragraph" w:styleId="Heading1">
+    <w:name w:val="heading 1"/>
+    <w:basedOn w:val="Normal"/>
+    <w:next w:val="Normal"/>
+    <w:link w:val="Heading1Char"/>
+    <w:uiPriority w:val="9"/>
+    <w:qFormat/>
+    <w:rsid w:val="00933021"/>
+    <w:pPr>
+      <w:keepNext/>
+      <w:keepLines/>
+      <w:spacing w:before="240"/>
+      <w:outlineLvl w:val="0"/>
+    </w:pPr>
+    <w:rPr>
+      <w:rFonts w:asciiTheme="majorHAnsi" w:eastAsiaTheme="majorEastAsia" w:hAnsiTheme="majorHAnsi" w:cstheme="majorBidi"/>
+      <w:color w:val="2F5496" w:themeColor="accent1" w:themeShade="BF"/>
+      <w:sz w:val="32"/>
+      <w:szCs w:val="32"/>
+    </w:rPr>
+  </w:style>
+  <w:style w:type="paragraph" w:styleId="Heading2">
+    <w:name w:val="heading 2"/>
+    <w:basedOn w:val="Normal"/>
+    <w:next w:val="Normal"/>
+    <w:link w:val="Heading2Char"/>
+    <w:uiPriority w:val="9"/>
+    <w:unhideWhenUsed/>
+    <w:qFormat/>
+    <w:rsid w:val="00933021"/>
+    <w:pPr>
+      <w:keepNext/>
+      <w:keepLines/>
+      <w:spacing w:before="40"/>
+      <w:outlineLvl w:val="1"/>
+    </w:pPr>
+    <w:rPr>
+      <w:rFonts w:asciiTheme="majorHAnsi" w:eastAsiaTheme="majorEastAsia" w:hAnsiTheme="majorHAnsi" w:cstheme="majorBidi"/>
+      <w:color w:val="2F5496" w:themeColor="accent1" w:themeShade="BF"/>
+      <w:sz w:val="26"/>
+      <w:szCs w:val="26"/>
+    </w:rPr>
+  </w:style>
   <w:style w:type="character" w:default="1" w:styleId="DefaultParagraphFont">
     <w:name w:val="Default Paragraph Font"/>
     <w:uiPriority w:val="1"/>
@@ -458,6 +673,32 @@
     <w:uiPriority w:val="99"/>
     <w:semiHidden/>
     <w:unhideWhenUsed/>
+  </w:style>
+  <w:style w:type="character" w:customStyle="1" w:styleId="Heading1Char">
+    <w:name w:val="Heading 1 Char"/>
+    <w:basedOn w:val="DefaultParagraphFont"/>
+    <w:link w:val="Heading1"/>
+    <w:uiPriority w:val="9"/>
+    <w:rsid w:val="00933021"/>
+    <w:rPr>
+      <w:rFonts w:asciiTheme="majorHAnsi" w:eastAsiaTheme="majorEastAsia" w:hAnsiTheme="majorHAnsi" w:cstheme="majorBidi"/>
+      <w:color w:val="2F5496" w:themeColor="accent1" w:themeShade="BF"/>
+      <w:sz w:val="32"/>
+      <w:szCs w:val="32"/>
+    </w:rPr>
+  </w:style>
+  <w:style w:type="character" w:customStyle="1" w:styleId="Heading2Char">
+    <w:name w:val="Heading 2 Char"/>
+    <w:basedOn w:val="DefaultParagraphFont"/>
+    <w:link w:val="Heading2"/>
+    <w:uiPriority w:val="9"/>
+    <w:rsid w:val="00933021"/>
+    <w:rPr>
+      <w:rFonts w:asciiTheme="majorHAnsi" w:eastAsiaTheme="majorEastAsia" w:hAnsiTheme="majorHAnsi" w:cstheme="majorBidi"/>
+      <w:color w:val="2F5496" w:themeColor="accent1" w:themeShade="BF"/>
+      <w:sz w:val="26"/>
+      <w:szCs w:val="26"/>
+    </w:rPr>
   </w:style>
 </w:styles>
 </file>

</xml_diff>

<commit_message>
Fixed issue with modifying uploaded images
</commit_message>
<xml_diff>
--- a/src/report_template.docx
+++ b/src/report_template.docx
@@ -516,43 +516,53 @@
           <w:lang w:val="en-US"/>
         </w:rPr>
         <w:lastRenderedPageBreak/>
+        <w:t>{#lesions}</w:t>
+      </w:r>
+      <w:r>
+        <w:rPr>
+          <w:lang w:val="en-US"/>
+        </w:rPr>
+        <w:t>Lesion</w:t>
+      </w:r>
+      <w:r>
+        <w:rPr>
+          <w:lang w:val="en-US"/>
+        </w:rPr>
+        <w:t xml:space="preserve"> {$index}: {zone}</w:t>
+      </w:r>
+    </w:p>
+    <w:p>
+      <w:pPr>
+        <w:rPr>
+          <w:lang w:val="en-US"/>
+        </w:rPr>
+      </w:pPr>
+      <w:r>
+        <w:rPr>
+          <w:lang w:val="en-US"/>
+        </w:rPr>
         <w:t>{#</w:t>
       </w:r>
-      <w:proofErr w:type="gramStart"/>
-      <w:r>
-        <w:rPr>
-          <w:lang w:val="en-US"/>
-        </w:rPr>
-        <w:t>lesions}</w:t>
-      </w:r>
-      <w:r>
-        <w:rPr>
-          <w:lang w:val="en-US"/>
-        </w:rPr>
-        <w:t>Lesion</w:t>
-      </w:r>
-      <w:proofErr w:type="gramEnd"/>
-      <w:r>
-        <w:rPr>
-          <w:lang w:val="en-US"/>
-        </w:rPr>
-        <w:t xml:space="preserve"> {$index}: {zone}</w:t>
-      </w:r>
-    </w:p>
-    <w:p>
-      <w:pPr>
-        <w:rPr>
-          <w:lang w:val="en-US"/>
-        </w:rPr>
-      </w:pPr>
-      <w:r>
-        <w:rPr>
-          <w:lang w:val="en-US"/>
-        </w:rPr>
-        <w:t>{#images}</w:t>
-      </w:r>
-      <w:bookmarkStart w:id="0" w:name="_GoBack"/>
-      <w:bookmarkEnd w:id="0"/>
+      <w:proofErr w:type="spellStart"/>
+      <w:r>
+        <w:rPr>
+          <w:lang w:val="en-US"/>
+        </w:rPr>
+        <w:t>images</w:t>
+      </w:r>
+      <w:r>
+        <w:rPr>
+          <w:lang w:val="en-US"/>
+        </w:rPr>
+        <w:t>_buffer</w:t>
+      </w:r>
+      <w:proofErr w:type="spellEnd"/>
+      <w:r>
+        <w:rPr>
+          <w:lang w:val="en-US"/>
+        </w:rPr>
+        <w:t>}</w:t>
+      </w:r>
     </w:p>
     <w:p>
       <w:pPr>
@@ -781,7 +791,21 @@
         <w:rPr>
           <w:lang w:val="en-US"/>
         </w:rPr>
-        <w:t>images}</w:t>
+        <w:t>images</w:t>
+      </w:r>
+      <w:r>
+        <w:rPr>
+          <w:lang w:val="en-US"/>
+        </w:rPr>
+        <w:t>_buffer</w:t>
+      </w:r>
+      <w:bookmarkStart w:id="0" w:name="_GoBack"/>
+      <w:bookmarkEnd w:id="0"/>
+      <w:r>
+        <w:rPr>
+          <w:lang w:val="en-US"/>
+        </w:rPr>
+        <w:t>}</w:t>
       </w:r>
     </w:p>
     <w:p>
@@ -1005,7 +1029,7 @@
         <w:noProof/>
         <w:lang w:val="en-US"/>
       </w:rPr>
-      <w:t>10/28/18</w:t>
+      <w:t>11/4/18</w:t>
     </w:r>
     <w:r>
       <w:rPr>

</xml_diff>

<commit_message>
Major refactor: template re structuring, slice number 2-way biding
</commit_message>
<xml_diff>
--- a/src/report_template.docx
+++ b/src/report_template.docx
@@ -4,43 +4,46 @@
   <w:body>
     <w:p>
       <w:pPr>
-        <w:pStyle w:val="Heading1"/>
-        <w:rPr>
-          <w:lang w:val="en-US"/>
-        </w:rPr>
-      </w:pPr>
-      <w:r>
-        <w:rPr>
-          <w:lang w:val="en-US"/>
-        </w:rPr>
-        <w:t>Clinical Information</w:t>
+        <w:pStyle w:val="Title"/>
+        <w:spacing w:before="0" w:after="0"/>
+        <w:jc w:val="center"/>
+        <w:rPr>
+          <w:lang w:val="en-US"/>
+        </w:rPr>
+      </w:pPr>
+      <w:r>
+        <w:rPr>
+          <w:lang w:val="en-US"/>
+        </w:rPr>
+        <w:t>Prostate MRI Report</w:t>
       </w:r>
     </w:p>
     <w:p>
       <w:pPr>
-        <w:pStyle w:val="Heading2"/>
-        <w:rPr>
-          <w:lang w:val="en-US"/>
-        </w:rPr>
-      </w:pPr>
-      <w:r>
-        <w:rPr>
-          <w:lang w:val="en-US"/>
-        </w:rPr>
-        <w:t>History</w:t>
+        <w:pStyle w:val="Heading1"/>
+        <w:rPr>
+          <w:lang w:val="en-US"/>
+        </w:rPr>
+      </w:pPr>
+      <w:r>
+        <w:rPr>
+          <w:lang w:val="en-US"/>
+        </w:rPr>
+        <w:t>Clinical Information</w:t>
       </w:r>
     </w:p>
     <w:p>
       <w:pPr>
-        <w:rPr>
-          <w:lang w:val="en-US"/>
-        </w:rPr>
-      </w:pPr>
-      <w:r>
-        <w:rPr>
-          <w:lang w:val="en-US"/>
-        </w:rPr>
-        <w:t>{history}</w:t>
+        <w:pStyle w:val="Heading2"/>
+        <w:rPr>
+          <w:lang w:val="en-US"/>
+        </w:rPr>
+      </w:pPr>
+      <w:r>
+        <w:rPr>
+          <w:lang w:val="en-US"/>
+        </w:rPr>
+        <w:t>History</w:t>
       </w:r>
     </w:p>
     <w:p>
@@ -49,32 +52,32 @@
           <w:lang w:val="en-US"/>
         </w:rPr>
       </w:pPr>
+      <w:r>
+        <w:rPr>
+          <w:lang w:val="en-US"/>
+        </w:rPr>
+        <w:t>{history}</w:t>
+      </w:r>
     </w:p>
     <w:p>
       <w:pPr>
-        <w:pStyle w:val="Heading2"/>
-        <w:rPr>
-          <w:lang w:val="en-US"/>
-        </w:rPr>
-      </w:pPr>
-      <w:r>
-        <w:rPr>
-          <w:lang w:val="en-US"/>
-        </w:rPr>
-        <w:t>Biopsy</w:t>
-      </w:r>
+        <w:rPr>
+          <w:lang w:val="en-US"/>
+        </w:rPr>
+      </w:pPr>
     </w:p>
     <w:p>
       <w:pPr>
-        <w:rPr>
-          <w:lang w:val="en-US"/>
-        </w:rPr>
-      </w:pPr>
-      <w:r>
-        <w:rPr>
-          <w:lang w:val="en-US"/>
-        </w:rPr>
-        <w:t>{biopsy}</w:t>
+        <w:pStyle w:val="Heading2"/>
+        <w:rPr>
+          <w:lang w:val="en-US"/>
+        </w:rPr>
+      </w:pPr>
+      <w:r>
+        <w:rPr>
+          <w:lang w:val="en-US"/>
+        </w:rPr>
+        <w:t>Biopsy</w:t>
       </w:r>
     </w:p>
     <w:p>
@@ -83,141 +86,273 @@
           <w:lang w:val="en-US"/>
         </w:rPr>
       </w:pPr>
+      <w:r>
+        <w:rPr>
+          <w:lang w:val="en-US"/>
+        </w:rPr>
+        <w:t>{biopsy}</w:t>
+      </w:r>
     </w:p>
     <w:p>
       <w:pPr>
-        <w:pStyle w:val="Heading1"/>
-        <w:rPr>
-          <w:lang w:val="en-US"/>
-        </w:rPr>
-      </w:pPr>
-      <w:r>
-        <w:rPr>
-          <w:lang w:val="en-US"/>
-        </w:rPr>
-        <w:t>General assessment</w:t>
-      </w:r>
+        <w:rPr>
+          <w:lang w:val="en-US"/>
+        </w:rPr>
+      </w:pPr>
     </w:p>
     <w:p>
       <w:pPr>
-        <w:pStyle w:val="Heading2"/>
-        <w:rPr>
-          <w:lang w:val="en-US"/>
-        </w:rPr>
-      </w:pPr>
-      <w:r>
-        <w:rPr>
-          <w:lang w:val="en-US"/>
-        </w:rPr>
-        <w:t>Prostate metrics</w:t>
+        <w:pStyle w:val="Heading1"/>
+        <w:rPr>
+          <w:lang w:val="en-US"/>
+        </w:rPr>
+      </w:pPr>
+      <w:r>
+        <w:rPr>
+          <w:lang w:val="en-US"/>
+        </w:rPr>
+        <w:t>General assessment</w:t>
       </w:r>
     </w:p>
     <w:p>
       <w:pPr>
-        <w:rPr>
-          <w:lang w:val="en-US"/>
-        </w:rPr>
-      </w:pPr>
-      <w:r>
-        <w:rPr>
-          <w:b/>
-          <w:lang w:val="en-US"/>
-        </w:rPr>
-        <w:t>X</w:t>
-      </w:r>
-      <w:r>
-        <w:rPr>
-          <w:lang w:val="en-US"/>
-        </w:rPr>
-        <w:t>: {</w:t>
-      </w:r>
-      <w:proofErr w:type="spellStart"/>
-      <w:r>
-        <w:rPr>
-          <w:lang w:val="en-US"/>
-        </w:rPr>
-        <w:t>dim_x</w:t>
-      </w:r>
-      <w:proofErr w:type="spellEnd"/>
-      <w:r>
-        <w:rPr>
-          <w:lang w:val="en-US"/>
-        </w:rPr>
-        <w:t xml:space="preserve">}, </w:t>
-      </w:r>
-      <w:r>
-        <w:rPr>
-          <w:b/>
-          <w:lang w:val="en-US"/>
-        </w:rPr>
-        <w:t>Y</w:t>
-      </w:r>
-      <w:r>
-        <w:rPr>
-          <w:lang w:val="en-US"/>
-        </w:rPr>
-        <w:t>: {</w:t>
-      </w:r>
-      <w:proofErr w:type="spellStart"/>
-      <w:r>
-        <w:rPr>
-          <w:lang w:val="en-US"/>
-        </w:rPr>
-        <w:t>dim_y</w:t>
-      </w:r>
-      <w:proofErr w:type="spellEnd"/>
-      <w:r>
-        <w:rPr>
-          <w:lang w:val="en-US"/>
-        </w:rPr>
-        <w:t xml:space="preserve">}, </w:t>
-      </w:r>
-      <w:r>
-        <w:rPr>
-          <w:b/>
-          <w:lang w:val="en-US"/>
-        </w:rPr>
-        <w:t>Z</w:t>
-      </w:r>
-      <w:r>
-        <w:rPr>
-          <w:lang w:val="en-US"/>
-        </w:rPr>
-        <w:t>: {</w:t>
-      </w:r>
-      <w:proofErr w:type="spellStart"/>
-      <w:r>
-        <w:rPr>
-          <w:lang w:val="en-US"/>
-        </w:rPr>
-        <w:t>dim_z</w:t>
-      </w:r>
-      <w:proofErr w:type="spellEnd"/>
-      <w:r>
-        <w:rPr>
-          <w:lang w:val="en-US"/>
-        </w:rPr>
-        <w:t>}</w:t>
-      </w:r>
-      <w:r>
-        <w:rPr>
-          <w:lang w:val="en-US"/>
-        </w:rPr>
-        <w:t xml:space="preserve">; </w:t>
-      </w:r>
-      <w:r>
-        <w:rPr>
-          <w:b/>
-          <w:lang w:val="en-US"/>
-        </w:rPr>
-        <w:t>Volume</w:t>
-      </w:r>
-      <w:r>
-        <w:rPr>
-          <w:lang w:val="en-US"/>
-        </w:rPr>
-        <w:t>: {volume}</w:t>
-      </w:r>
+        <w:pStyle w:val="Heading2"/>
+        <w:rPr>
+          <w:lang w:val="en-US"/>
+        </w:rPr>
+      </w:pPr>
+      <w:r>
+        <w:rPr>
+          <w:lang w:val="en-US"/>
+        </w:rPr>
+        <w:t>Prostate metrics</w:t>
+      </w:r>
+    </w:p>
+    <w:tbl>
+      <w:tblPr>
+        <w:tblStyle w:val="PlainTable4"/>
+        <w:tblW w:w="0" w:type="auto"/>
+        <w:tblLook w:val="0600" w:firstRow="0" w:lastRow="0" w:firstColumn="0" w:lastColumn="0" w:noHBand="1" w:noVBand="1"/>
+      </w:tblPr>
+      <w:tblGrid>
+        <w:gridCol w:w="2252"/>
+        <w:gridCol w:w="2252"/>
+        <w:gridCol w:w="2253"/>
+        <w:gridCol w:w="2253"/>
+      </w:tblGrid>
+      <w:tr>
+        <w:tc>
+          <w:tcPr>
+            <w:tcW w:w="2252" w:type="dxa"/>
+          </w:tcPr>
+          <w:p>
+            <w:pPr>
+              <w:jc w:val="center"/>
+              <w:rPr>
+                <w:b/>
+                <w:lang w:val="en-US"/>
+              </w:rPr>
+            </w:pPr>
+            <w:r>
+              <w:rPr>
+                <w:b/>
+                <w:lang w:val="en-US"/>
+              </w:rPr>
+              <w:t>X</w:t>
+            </w:r>
+          </w:p>
+        </w:tc>
+        <w:tc>
+          <w:tcPr>
+            <w:tcW w:w="2252" w:type="dxa"/>
+          </w:tcPr>
+          <w:p>
+            <w:pPr>
+              <w:jc w:val="center"/>
+              <w:rPr>
+                <w:b/>
+                <w:lang w:val="en-US"/>
+              </w:rPr>
+            </w:pPr>
+            <w:r>
+              <w:rPr>
+                <w:b/>
+                <w:lang w:val="en-US"/>
+              </w:rPr>
+              <w:t>Y</w:t>
+            </w:r>
+          </w:p>
+        </w:tc>
+        <w:tc>
+          <w:tcPr>
+            <w:tcW w:w="2253" w:type="dxa"/>
+          </w:tcPr>
+          <w:p>
+            <w:pPr>
+              <w:jc w:val="center"/>
+              <w:rPr>
+                <w:b/>
+                <w:lang w:val="en-US"/>
+              </w:rPr>
+            </w:pPr>
+            <w:r>
+              <w:rPr>
+                <w:b/>
+                <w:lang w:val="en-US"/>
+              </w:rPr>
+              <w:t>Z</w:t>
+            </w:r>
+          </w:p>
+        </w:tc>
+        <w:tc>
+          <w:tcPr>
+            <w:tcW w:w="2253" w:type="dxa"/>
+          </w:tcPr>
+          <w:p>
+            <w:pPr>
+              <w:jc w:val="center"/>
+              <w:rPr>
+                <w:b/>
+                <w:lang w:val="en-US"/>
+              </w:rPr>
+            </w:pPr>
+            <w:r>
+              <w:rPr>
+                <w:b/>
+                <w:lang w:val="en-US"/>
+              </w:rPr>
+              <w:t>Volume</w:t>
+            </w:r>
+          </w:p>
+        </w:tc>
+      </w:tr>
+      <w:tr>
+        <w:tc>
+          <w:tcPr>
+            <w:tcW w:w="2252" w:type="dxa"/>
+          </w:tcPr>
+          <w:p>
+            <w:pPr>
+              <w:jc w:val="center"/>
+              <w:rPr>
+                <w:lang w:val="en-US"/>
+              </w:rPr>
+            </w:pPr>
+            <w:r>
+              <w:rPr>
+                <w:lang w:val="en-US"/>
+              </w:rPr>
+              <w:t>{</w:t>
+            </w:r>
+            <w:proofErr w:type="spellStart"/>
+            <w:r>
+              <w:rPr>
+                <w:lang w:val="en-US"/>
+              </w:rPr>
+              <w:t>dim_x</w:t>
+            </w:r>
+            <w:proofErr w:type="spellEnd"/>
+            <w:r>
+              <w:rPr>
+                <w:lang w:val="en-US"/>
+              </w:rPr>
+              <w:t>}</w:t>
+            </w:r>
+          </w:p>
+        </w:tc>
+        <w:tc>
+          <w:tcPr>
+            <w:tcW w:w="2252" w:type="dxa"/>
+          </w:tcPr>
+          <w:p>
+            <w:pPr>
+              <w:jc w:val="center"/>
+              <w:rPr>
+                <w:lang w:val="en-US"/>
+              </w:rPr>
+            </w:pPr>
+            <w:r>
+              <w:rPr>
+                <w:lang w:val="en-US"/>
+              </w:rPr>
+              <w:t>{</w:t>
+            </w:r>
+            <w:proofErr w:type="spellStart"/>
+            <w:r>
+              <w:rPr>
+                <w:lang w:val="en-US"/>
+              </w:rPr>
+              <w:t>dim_y</w:t>
+            </w:r>
+            <w:proofErr w:type="spellEnd"/>
+            <w:r>
+              <w:rPr>
+                <w:lang w:val="en-US"/>
+              </w:rPr>
+              <w:t>}</w:t>
+            </w:r>
+          </w:p>
+        </w:tc>
+        <w:tc>
+          <w:tcPr>
+            <w:tcW w:w="2253" w:type="dxa"/>
+          </w:tcPr>
+          <w:p>
+            <w:pPr>
+              <w:jc w:val="center"/>
+              <w:rPr>
+                <w:lang w:val="en-US"/>
+              </w:rPr>
+            </w:pPr>
+            <w:r>
+              <w:rPr>
+                <w:lang w:val="en-US"/>
+              </w:rPr>
+              <w:t>{</w:t>
+            </w:r>
+            <w:proofErr w:type="spellStart"/>
+            <w:r>
+              <w:rPr>
+                <w:lang w:val="en-US"/>
+              </w:rPr>
+              <w:t>dim_z</w:t>
+            </w:r>
+            <w:proofErr w:type="spellEnd"/>
+            <w:r>
+              <w:rPr>
+                <w:lang w:val="en-US"/>
+              </w:rPr>
+              <w:t>}</w:t>
+            </w:r>
+          </w:p>
+        </w:tc>
+        <w:tc>
+          <w:tcPr>
+            <w:tcW w:w="2253" w:type="dxa"/>
+          </w:tcPr>
+          <w:p>
+            <w:pPr>
+              <w:jc w:val="center"/>
+              <w:rPr>
+                <w:lang w:val="en-US"/>
+              </w:rPr>
+            </w:pPr>
+            <w:r>
+              <w:rPr>
+                <w:lang w:val="en-US"/>
+              </w:rPr>
+              <w:t>{volume}</w:t>
+            </w:r>
+          </w:p>
+        </w:tc>
+      </w:tr>
+    </w:tbl>
+    <w:p>
+      <w:pPr>
+        <w:rPr>
+          <w:lang w:val="en-US"/>
+        </w:rPr>
+      </w:pPr>
     </w:p>
     <w:p>
       <w:pPr>
@@ -270,7 +405,77 @@
         <w:rPr>
           <w:lang w:val="en-US"/>
         </w:rPr>
+        <w:t>{#</w:t>
+      </w:r>
+      <w:proofErr w:type="spellStart"/>
+      <w:proofErr w:type="gramStart"/>
+      <w:r>
+        <w:rPr>
+          <w:lang w:val="en-US"/>
+        </w:rPr>
+        <w:t>pz</w:t>
+      </w:r>
+      <w:proofErr w:type="spellEnd"/>
+      <w:r>
+        <w:rPr>
+          <w:lang w:val="en-US"/>
+        </w:rPr>
+        <w:t>}</w:t>
+      </w:r>
+      <w:r>
+        <w:rPr>
+          <w:lang w:val="en-US"/>
+        </w:rPr>
         <w:t>{</w:t>
+      </w:r>
+      <w:proofErr w:type="spellStart"/>
+      <w:proofErr w:type="gramEnd"/>
+      <w:r>
+        <w:rPr>
+          <w:lang w:val="en-US"/>
+        </w:rPr>
+        <w:t>pz</w:t>
+      </w:r>
+      <w:proofErr w:type="spellEnd"/>
+      <w:r>
+        <w:rPr>
+          <w:lang w:val="en-US"/>
+        </w:rPr>
+        <w:t>}</w:t>
+      </w:r>
+      <w:r>
+        <w:rPr>
+          <w:lang w:val="en-US"/>
+        </w:rPr>
+        <w:t>{/</w:t>
+      </w:r>
+      <w:proofErr w:type="spellStart"/>
+      <w:r>
+        <w:rPr>
+          <w:lang w:val="en-US"/>
+        </w:rPr>
+        <w:t>pz</w:t>
+      </w:r>
+      <w:proofErr w:type="spellEnd"/>
+      <w:r>
+        <w:rPr>
+          <w:lang w:val="en-US"/>
+        </w:rPr>
+        <w:t>} {^</w:t>
+      </w:r>
+      <w:proofErr w:type="spellStart"/>
+      <w:r>
+        <w:rPr>
+          <w:lang w:val="en-US"/>
+        </w:rPr>
+        <w:t>pz</w:t>
+      </w:r>
+      <w:proofErr w:type="spellEnd"/>
+      <w:r>
+        <w:rPr>
+          <w:lang w:val="en-US"/>
+        </w:rPr>
+        <w:t>}{/</w:t>
       </w:r>
       <w:proofErr w:type="spellStart"/>
       <w:r>
@@ -311,7 +516,77 @@
         <w:rPr>
           <w:lang w:val="en-US"/>
         </w:rPr>
+        <w:t>{#</w:t>
+      </w:r>
+      <w:proofErr w:type="spellStart"/>
+      <w:proofErr w:type="gramStart"/>
+      <w:r>
+        <w:rPr>
+          <w:lang w:val="en-US"/>
+        </w:rPr>
+        <w:t>tz</w:t>
+      </w:r>
+      <w:proofErr w:type="spellEnd"/>
+      <w:r>
+        <w:rPr>
+          <w:lang w:val="en-US"/>
+        </w:rPr>
+        <w:t>}</w:t>
+      </w:r>
+      <w:r>
+        <w:rPr>
+          <w:lang w:val="en-US"/>
+        </w:rPr>
         <w:t>{</w:t>
+      </w:r>
+      <w:proofErr w:type="spellStart"/>
+      <w:proofErr w:type="gramEnd"/>
+      <w:r>
+        <w:rPr>
+          <w:lang w:val="en-US"/>
+        </w:rPr>
+        <w:t>tz</w:t>
+      </w:r>
+      <w:proofErr w:type="spellEnd"/>
+      <w:r>
+        <w:rPr>
+          <w:lang w:val="en-US"/>
+        </w:rPr>
+        <w:t>}</w:t>
+      </w:r>
+      <w:r>
+        <w:rPr>
+          <w:lang w:val="en-US"/>
+        </w:rPr>
+        <w:t>{/</w:t>
+      </w:r>
+      <w:proofErr w:type="spellStart"/>
+      <w:r>
+        <w:rPr>
+          <w:lang w:val="en-US"/>
+        </w:rPr>
+        <w:t>tz</w:t>
+      </w:r>
+      <w:proofErr w:type="spellEnd"/>
+      <w:r>
+        <w:rPr>
+          <w:lang w:val="en-US"/>
+        </w:rPr>
+        <w:t>} {^</w:t>
+      </w:r>
+      <w:proofErr w:type="spellStart"/>
+      <w:r>
+        <w:rPr>
+          <w:lang w:val="en-US"/>
+        </w:rPr>
+        <w:t>tz</w:t>
+      </w:r>
+      <w:proofErr w:type="spellEnd"/>
+      <w:r>
+        <w:rPr>
+          <w:lang w:val="en-US"/>
+        </w:rPr>
+        <w:t>}{/</w:t>
       </w:r>
       <w:proofErr w:type="spellStart"/>
       <w:r>
@@ -352,7 +627,89 @@
         <w:rPr>
           <w:lang w:val="en-US"/>
         </w:rPr>
-        <w:t>{</w:t>
+        <w:t>{#</w:t>
+      </w:r>
+      <w:proofErr w:type="spellStart"/>
+      <w:proofErr w:type="gramStart"/>
+      <w:r>
+        <w:rPr>
+          <w:lang w:val="en-US"/>
+        </w:rPr>
+        <w:t>c</w:t>
+      </w:r>
+      <w:r>
+        <w:rPr>
+          <w:lang w:val="en-US"/>
+        </w:rPr>
+        <w:t>z</w:t>
+      </w:r>
+      <w:proofErr w:type="spellEnd"/>
+      <w:r>
+        <w:rPr>
+          <w:lang w:val="en-US"/>
+        </w:rPr>
+        <w:t>}{</w:t>
+      </w:r>
+      <w:proofErr w:type="spellStart"/>
+      <w:proofErr w:type="gramEnd"/>
+      <w:r>
+        <w:rPr>
+          <w:lang w:val="en-US"/>
+        </w:rPr>
+        <w:t>c</w:t>
+      </w:r>
+      <w:r>
+        <w:rPr>
+          <w:lang w:val="en-US"/>
+        </w:rPr>
+        <w:t>z</w:t>
+      </w:r>
+      <w:proofErr w:type="spellEnd"/>
+      <w:r>
+        <w:rPr>
+          <w:lang w:val="en-US"/>
+        </w:rPr>
+        <w:t>}{/</w:t>
+      </w:r>
+      <w:proofErr w:type="spellStart"/>
+      <w:r>
+        <w:rPr>
+          <w:lang w:val="en-US"/>
+        </w:rPr>
+        <w:t>c</w:t>
+      </w:r>
+      <w:r>
+        <w:rPr>
+          <w:lang w:val="en-US"/>
+        </w:rPr>
+        <w:t>z</w:t>
+      </w:r>
+      <w:proofErr w:type="spellEnd"/>
+      <w:r>
+        <w:rPr>
+          <w:lang w:val="en-US"/>
+        </w:rPr>
+        <w:t>} {^</w:t>
+      </w:r>
+      <w:proofErr w:type="spellStart"/>
+      <w:r>
+        <w:rPr>
+          <w:lang w:val="en-US"/>
+        </w:rPr>
+        <w:t>c</w:t>
+      </w:r>
+      <w:r>
+        <w:rPr>
+          <w:lang w:val="en-US"/>
+        </w:rPr>
+        <w:t>z</w:t>
+      </w:r>
+      <w:proofErr w:type="spellEnd"/>
+      <w:r>
+        <w:rPr>
+          <w:lang w:val="en-US"/>
+        </w:rPr>
+        <w:t>}{/</w:t>
       </w:r>
       <w:proofErr w:type="spellStart"/>
       <w:r>
@@ -393,7 +750,75 @@
         <w:rPr>
           <w:lang w:val="en-US"/>
         </w:rPr>
-        <w:t>{as}</w:t>
+        <w:t>{#</w:t>
+      </w:r>
+      <w:proofErr w:type="gramStart"/>
+      <w:r>
+        <w:rPr>
+          <w:lang w:val="en-US"/>
+        </w:rPr>
+        <w:t>as</w:t>
+      </w:r>
+      <w:r>
+        <w:rPr>
+          <w:lang w:val="en-US"/>
+        </w:rPr>
+        <w:t>}{</w:t>
+      </w:r>
+      <w:proofErr w:type="gramEnd"/>
+      <w:r>
+        <w:rPr>
+          <w:lang w:val="en-US"/>
+        </w:rPr>
+        <w:t>as</w:t>
+      </w:r>
+      <w:r>
+        <w:rPr>
+          <w:lang w:val="en-US"/>
+        </w:rPr>
+        <w:t>}{/</w:t>
+      </w:r>
+      <w:r>
+        <w:rPr>
+          <w:lang w:val="en-US"/>
+        </w:rPr>
+        <w:t>as</w:t>
+      </w:r>
+      <w:r>
+        <w:rPr>
+          <w:lang w:val="en-US"/>
+        </w:rPr>
+        <w:t>}</w:t>
+      </w:r>
+      <w:r>
+        <w:rPr>
+          <w:lang w:val="en-US"/>
+        </w:rPr>
+        <w:t xml:space="preserve"> {^</w:t>
+      </w:r>
+      <w:r>
+        <w:rPr>
+          <w:lang w:val="en-US"/>
+        </w:rPr>
+        <w:t>as</w:t>
+      </w:r>
+      <w:r>
+        <w:rPr>
+          <w:lang w:val="en-US"/>
+        </w:rPr>
+        <w:t>}{/</w:t>
+      </w:r>
+      <w:r>
+        <w:rPr>
+          <w:lang w:val="en-US"/>
+        </w:rPr>
+        <w:t>as</w:t>
+      </w:r>
+      <w:r>
+        <w:rPr>
+          <w:lang w:val="en-US"/>
+        </w:rPr>
+        <w:t>}</w:t>
       </w:r>
     </w:p>
     <w:p>
@@ -414,13 +839,81 @@
           <w:b/>
           <w:lang w:val="en-US"/>
         </w:rPr>
-        <w:t xml:space="preserve">: </w:t>
-      </w:r>
-      <w:r>
-        <w:rPr>
-          <w:lang w:val="en-US"/>
-        </w:rPr>
-        <w:t>{nodes}</w:t>
+        <w:t>:</w:t>
+      </w:r>
+      <w:r>
+        <w:rPr>
+          <w:lang w:val="en-US"/>
+        </w:rPr>
+        <w:t xml:space="preserve"> </w:t>
+      </w:r>
+      <w:r>
+        <w:rPr>
+          <w:lang w:val="en-US"/>
+        </w:rPr>
+        <w:t>{#</w:t>
+      </w:r>
+      <w:proofErr w:type="gramStart"/>
+      <w:r>
+        <w:rPr>
+          <w:lang w:val="en-US"/>
+        </w:rPr>
+        <w:t>nodes</w:t>
+      </w:r>
+      <w:r>
+        <w:rPr>
+          <w:lang w:val="en-US"/>
+        </w:rPr>
+        <w:t>}{</w:t>
+      </w:r>
+      <w:proofErr w:type="gramEnd"/>
+      <w:r>
+        <w:rPr>
+          <w:lang w:val="en-US"/>
+        </w:rPr>
+        <w:t>nodes</w:t>
+      </w:r>
+      <w:r>
+        <w:rPr>
+          <w:lang w:val="en-US"/>
+        </w:rPr>
+        <w:t>}{/</w:t>
+      </w:r>
+      <w:r>
+        <w:rPr>
+          <w:lang w:val="en-US"/>
+        </w:rPr>
+        <w:t>nodes</w:t>
+      </w:r>
+      <w:r>
+        <w:rPr>
+          <w:lang w:val="en-US"/>
+        </w:rPr>
+        <w:t>} {^</w:t>
+      </w:r>
+      <w:r>
+        <w:rPr>
+          <w:lang w:val="en-US"/>
+        </w:rPr>
+        <w:t>nodes</w:t>
+      </w:r>
+      <w:r>
+        <w:rPr>
+          <w:lang w:val="en-US"/>
+        </w:rPr>
+        <w:t>}{/</w:t>
+      </w:r>
+      <w:r>
+        <w:rPr>
+          <w:lang w:val="en-US"/>
+        </w:rPr>
+        <w:t>nodes</w:t>
+      </w:r>
+      <w:r>
+        <w:rPr>
+          <w:lang w:val="en-US"/>
+        </w:rPr>
+        <w:t>}</w:t>
       </w:r>
     </w:p>
     <w:p>
@@ -447,7 +940,69 @@
         <w:rPr>
           <w:lang w:val="en-US"/>
         </w:rPr>
-        <w:t>{marrow}</w:t>
+        <w:t>{#</w:t>
+      </w:r>
+      <w:proofErr w:type="gramStart"/>
+      <w:r>
+        <w:rPr>
+          <w:lang w:val="en-US"/>
+        </w:rPr>
+        <w:t>marrow</w:t>
+      </w:r>
+      <w:r>
+        <w:rPr>
+          <w:lang w:val="en-US"/>
+        </w:rPr>
+        <w:t>}{</w:t>
+      </w:r>
+      <w:proofErr w:type="gramEnd"/>
+      <w:r>
+        <w:rPr>
+          <w:lang w:val="en-US"/>
+        </w:rPr>
+        <w:t>marrow</w:t>
+      </w:r>
+      <w:r>
+        <w:rPr>
+          <w:lang w:val="en-US"/>
+        </w:rPr>
+        <w:t>}{/</w:t>
+      </w:r>
+      <w:r>
+        <w:rPr>
+          <w:lang w:val="en-US"/>
+        </w:rPr>
+        <w:t>marrow</w:t>
+      </w:r>
+      <w:r>
+        <w:rPr>
+          <w:lang w:val="en-US"/>
+        </w:rPr>
+        <w:t>} {^</w:t>
+      </w:r>
+      <w:r>
+        <w:rPr>
+          <w:lang w:val="en-US"/>
+        </w:rPr>
+        <w:t>marrow</w:t>
+      </w:r>
+      <w:r>
+        <w:rPr>
+          <w:lang w:val="en-US"/>
+        </w:rPr>
+        <w:t>}{/</w:t>
+      </w:r>
+      <w:r>
+        <w:rPr>
+          <w:lang w:val="en-US"/>
+        </w:rPr>
+        <w:t>marrow</w:t>
+      </w:r>
+      <w:r>
+        <w:rPr>
+          <w:lang w:val="en-US"/>
+        </w:rPr>
+        <w:t>}</w:t>
       </w:r>
     </w:p>
     <w:p>
@@ -479,15 +1034,17 @@
     </w:p>
     <w:p>
       <w:pPr>
-        <w:rPr>
-          <w:lang w:val="en-US"/>
-        </w:rPr>
-      </w:pPr>
-      <w:r>
-        <w:rPr>
-          <w:lang w:val="en-US"/>
-        </w:rPr>
-        <w:t>Please see the next pages.</w:t>
+        <w:spacing w:before="360"/>
+        <w:jc w:val="center"/>
+        <w:rPr>
+          <w:lang w:val="en-US"/>
+        </w:rPr>
+      </w:pPr>
+      <w:r>
+        <w:rPr>
+          <w:lang w:val="en-US"/>
+        </w:rPr>
+        <w:t>Please see the next page.</w:t>
       </w:r>
     </w:p>
     <w:p>
@@ -505,58 +1062,39 @@
       </w:pPr>
     </w:p>
     <w:p>
-      <w:pPr>
-        <w:pStyle w:val="Heading2"/>
-        <w:rPr>
-          <w:lang w:val="en-US"/>
-        </w:rPr>
-      </w:pPr>
-      <w:r>
-        <w:rPr>
-          <w:lang w:val="en-US"/>
-        </w:rPr>
+      <w:bookmarkStart w:id="0" w:name="_GoBack"/>
+      <w:bookmarkEnd w:id="0"/>
+      <w:r>
         <w:lastRenderedPageBreak/>
         <w:t>{#lesions}</w:t>
       </w:r>
-      <w:r>
-        <w:rPr>
-          <w:lang w:val="en-US"/>
-        </w:rPr>
-        <w:t>Lesion</w:t>
-      </w:r>
-      <w:r>
-        <w:rPr>
-          <w:lang w:val="en-US"/>
-        </w:rPr>
-        <w:t xml:space="preserve"> {$index}: {zone}</w:t>
-      </w:r>
     </w:p>
     <w:p>
       <w:pPr>
-        <w:rPr>
-          <w:lang w:val="en-US"/>
-        </w:rPr>
-      </w:pPr>
-      <w:r>
-        <w:rPr>
-          <w:lang w:val="en-US"/>
-        </w:rPr>
-        <w:t>{#</w:t>
-      </w:r>
-      <w:proofErr w:type="spellStart"/>
-      <w:r>
-        <w:rPr>
-          <w:lang w:val="en-US"/>
-        </w:rPr>
-        <w:t>images</w:t>
-      </w:r>
-      <w:r>
-        <w:rPr>
-          <w:lang w:val="en-US"/>
-        </w:rPr>
-        <w:t>_buffer</w:t>
-      </w:r>
-      <w:proofErr w:type="spellEnd"/>
+        <w:pStyle w:val="Heading2"/>
+        <w:spacing w:after="120"/>
+        <w:rPr>
+          <w:lang w:val="en-US"/>
+        </w:rPr>
+      </w:pPr>
+      <w:r>
+        <w:rPr>
+          <w:lang w:val="en-US"/>
+        </w:rPr>
+        <w:t>Lesion</w:t>
+      </w:r>
+      <w:r>
+        <w:rPr>
+          <w:lang w:val="en-US"/>
+        </w:rPr>
+        <w:t xml:space="preserve"> {$index}: {zone</w:t>
+      </w:r>
+      <w:r>
+        <w:rPr>
+          <w:lang w:val="en-US"/>
+        </w:rPr>
+        <w:t>_lex</w:t>
+      </w:r>
       <w:r>
         <w:rPr>
           <w:lang w:val="en-US"/>
@@ -566,16 +1104,13 @@
     </w:p>
     <w:p>
       <w:pPr>
-        <w:rPr>
-          <w:lang w:val="en-US"/>
-        </w:rPr>
-      </w:pPr>
-      <w:r>
-        <w:rPr>
-          <w:b/>
-          <w:lang w:val="en-US"/>
-        </w:rPr>
-        <w:t>Images:</w:t>
+        <w:pStyle w:val="Heading3"/>
+        <w:rPr>
+          <w:lang w:val="en-US"/>
+        </w:rPr>
+      </w:pPr>
+      <w:r>
+        <w:t>Images</w:t>
       </w:r>
     </w:p>
     <w:tbl>
@@ -590,6 +1125,10 @@
           <w:insideH w:val="none" w:sz="0" w:space="0" w:color="auto"/>
           <w:insideV w:val="none" w:sz="0" w:space="0" w:color="auto"/>
         </w:tblBorders>
+        <w:tblCellMar>
+          <w:left w:w="28" w:type="dxa"/>
+          <w:right w:w="28" w:type="dxa"/>
+        </w:tblCellMar>
         <w:tblLook w:val="0600" w:firstRow="0" w:lastRow="0" w:firstColumn="0" w:lastColumn="0" w:noHBand="1" w:noVBand="1"/>
       </w:tblPr>
       <w:tblGrid>
@@ -599,7 +1138,7 @@
       </w:tblGrid>
       <w:tr>
         <w:trPr>
-          <w:trHeight w:val="318"/>
+          <w:trHeight w:val="340"/>
         </w:trPr>
         <w:tc>
           <w:tcPr>
@@ -616,7 +1155,61 @@
               <w:rPr>
                 <w:lang w:val="en-US"/>
               </w:rPr>
-              <w:t>{%t2w}</w:t>
+              <w:t>{#</w:t>
+            </w:r>
+            <w:proofErr w:type="spellStart"/>
+            <w:r>
+              <w:rPr>
+                <w:lang w:val="en-US"/>
+              </w:rPr>
+              <w:t>images_</w:t>
+            </w:r>
+            <w:proofErr w:type="gramStart"/>
+            <w:r>
+              <w:rPr>
+                <w:lang w:val="en-US"/>
+              </w:rPr>
+              <w:t>buffer</w:t>
+            </w:r>
+            <w:proofErr w:type="spellEnd"/>
+            <w:r>
+              <w:rPr>
+                <w:lang w:val="en-US"/>
+              </w:rPr>
+              <w:t>}</w:t>
+            </w:r>
+            <w:r>
+              <w:rPr>
+                <w:lang w:val="en-US"/>
+              </w:rPr>
+              <w:t>{</w:t>
+            </w:r>
+            <w:proofErr w:type="gramEnd"/>
+            <w:r>
+              <w:rPr>
+                <w:lang w:val="en-US"/>
+              </w:rPr>
+              <w:t>%t2w}</w:t>
+            </w:r>
+            <w:r>
+              <w:rPr>
+                <w:lang w:val="en-US"/>
+              </w:rPr>
+              <w:t>{/</w:t>
+            </w:r>
+            <w:proofErr w:type="spellStart"/>
+            <w:r>
+              <w:rPr>
+                <w:lang w:val="en-US"/>
+              </w:rPr>
+              <w:t>images_buffer</w:t>
+            </w:r>
+            <w:proofErr w:type="spellEnd"/>
+            <w:r>
+              <w:rPr>
+                <w:lang w:val="en-US"/>
+              </w:rPr>
+              <w:t>}</w:t>
             </w:r>
           </w:p>
           <w:p>
@@ -639,7 +1232,118 @@
                 <w:b/>
                 <w:lang w:val="en-US"/>
               </w:rPr>
-              <w:t>t2w_number}</w:t>
+              <w:t>#</w:t>
+            </w:r>
+            <w:proofErr w:type="spellStart"/>
+            <w:r>
+              <w:rPr>
+                <w:b/>
+                <w:lang w:val="en-US"/>
+              </w:rPr>
+              <w:t>images</w:t>
+            </w:r>
+            <w:r>
+              <w:rPr>
+                <w:b/>
+                <w:lang w:val="en-US"/>
+              </w:rPr>
+              <w:t>_</w:t>
+            </w:r>
+            <w:proofErr w:type="gramStart"/>
+            <w:r>
+              <w:rPr>
+                <w:b/>
+                <w:lang w:val="en-US"/>
+              </w:rPr>
+              <w:t>number</w:t>
+            </w:r>
+            <w:proofErr w:type="spellEnd"/>
+            <w:r>
+              <w:rPr>
+                <w:b/>
+                <w:lang w:val="en-US"/>
+              </w:rPr>
+              <w:t>}</w:t>
+            </w:r>
+            <w:r>
+              <w:rPr>
+                <w:b/>
+                <w:lang w:val="en-US"/>
+              </w:rPr>
+              <w:t>Slice</w:t>
+            </w:r>
+            <w:proofErr w:type="gramEnd"/>
+            <w:r>
+              <w:rPr>
+                <w:b/>
+                <w:lang w:val="en-US"/>
+              </w:rPr>
+              <w:t xml:space="preserve">: </w:t>
+            </w:r>
+            <w:r>
+              <w:rPr>
+                <w:b/>
+                <w:lang w:val="en-US"/>
+              </w:rPr>
+              <w:t>{</w:t>
+            </w:r>
+            <w:r>
+              <w:rPr>
+                <w:b/>
+                <w:lang w:val="en-US"/>
+              </w:rPr>
+              <w:t>#</w:t>
+            </w:r>
+            <w:r>
+              <w:rPr>
+                <w:b/>
+                <w:lang w:val="en-US"/>
+              </w:rPr>
+              <w:t>t2w</w:t>
+            </w:r>
+            <w:r>
+              <w:rPr>
+                <w:b/>
+                <w:lang w:val="en-US"/>
+              </w:rPr>
+              <w:t>}</w:t>
+            </w:r>
+            <w:r>
+              <w:rPr>
+                <w:b/>
+                <w:lang w:val="en-US"/>
+              </w:rPr>
+              <w:t>{t2w}{/t2w}</w:t>
+            </w:r>
+            <w:r>
+              <w:rPr>
+                <w:b/>
+                <w:lang w:val="en-US"/>
+              </w:rPr>
+              <w:t>{/</w:t>
+            </w:r>
+            <w:proofErr w:type="spellStart"/>
+            <w:r>
+              <w:rPr>
+                <w:b/>
+                <w:lang w:val="en-US"/>
+              </w:rPr>
+              <w:t>images</w:t>
+            </w:r>
+            <w:r>
+              <w:rPr>
+                <w:b/>
+                <w:lang w:val="en-US"/>
+              </w:rPr>
+              <w:t>_number</w:t>
+            </w:r>
+            <w:proofErr w:type="spellEnd"/>
+            <w:r>
+              <w:rPr>
+                <w:b/>
+                <w:lang w:val="en-US"/>
+              </w:rPr>
+              <w:t>}</w:t>
             </w:r>
           </w:p>
         </w:tc>
@@ -658,14 +1362,68 @@
               <w:rPr>
                 <w:lang w:val="en-US"/>
               </w:rPr>
-              <w:t>{%</w:t>
+              <w:t>{#</w:t>
             </w:r>
             <w:proofErr w:type="spellStart"/>
             <w:r>
               <w:rPr>
                 <w:lang w:val="en-US"/>
               </w:rPr>
-              <w:t>dwi</w:t>
+              <w:t>images_</w:t>
+            </w:r>
+            <w:proofErr w:type="gramStart"/>
+            <w:r>
+              <w:rPr>
+                <w:lang w:val="en-US"/>
+              </w:rPr>
+              <w:t>buffer</w:t>
+            </w:r>
+            <w:proofErr w:type="spellEnd"/>
+            <w:r>
+              <w:rPr>
+                <w:lang w:val="en-US"/>
+              </w:rPr>
+              <w:t>}{</w:t>
+            </w:r>
+            <w:proofErr w:type="gramEnd"/>
+            <w:r>
+              <w:rPr>
+                <w:lang w:val="en-US"/>
+              </w:rPr>
+              <w:t>%</w:t>
+            </w:r>
+            <w:proofErr w:type="spellStart"/>
+            <w:r>
+              <w:rPr>
+                <w:lang w:val="en-US"/>
+              </w:rPr>
+              <w:t>d</w:t>
+            </w:r>
+            <w:r>
+              <w:rPr>
+                <w:lang w:val="en-US"/>
+              </w:rPr>
+              <w:t>w</w:t>
+            </w:r>
+            <w:r>
+              <w:rPr>
+                <w:lang w:val="en-US"/>
+              </w:rPr>
+              <w:t>i</w:t>
+            </w:r>
+            <w:proofErr w:type="spellEnd"/>
+            <w:r>
+              <w:rPr>
+                <w:lang w:val="en-US"/>
+              </w:rPr>
+              <w:t>}{/</w:t>
+            </w:r>
+            <w:proofErr w:type="spellStart"/>
+            <w:r>
+              <w:rPr>
+                <w:lang w:val="en-US"/>
+              </w:rPr>
+              <w:t>images_buffer</w:t>
             </w:r>
             <w:proofErr w:type="spellEnd"/>
             <w:r>
@@ -690,13 +1448,142 @@
               </w:rPr>
               <w:t>{</w:t>
             </w:r>
+            <w:r>
+              <w:rPr>
+                <w:b/>
+                <w:lang w:val="en-US"/>
+              </w:rPr>
+              <w:t>#</w:t>
+            </w:r>
             <w:proofErr w:type="spellStart"/>
             <w:r>
               <w:rPr>
                 <w:b/>
                 <w:lang w:val="en-US"/>
               </w:rPr>
-              <w:t>dwi_number</w:t>
+              <w:t>images</w:t>
+            </w:r>
+            <w:r>
+              <w:rPr>
+                <w:b/>
+                <w:lang w:val="en-US"/>
+              </w:rPr>
+              <w:t>_</w:t>
+            </w:r>
+            <w:proofErr w:type="gramStart"/>
+            <w:r>
+              <w:rPr>
+                <w:b/>
+                <w:lang w:val="en-US"/>
+              </w:rPr>
+              <w:t>number</w:t>
+            </w:r>
+            <w:proofErr w:type="spellEnd"/>
+            <w:r>
+              <w:rPr>
+                <w:b/>
+                <w:lang w:val="en-US"/>
+              </w:rPr>
+              <w:t>}</w:t>
+            </w:r>
+            <w:r>
+              <w:rPr>
+                <w:b/>
+                <w:lang w:val="en-US"/>
+              </w:rPr>
+              <w:t>Slice</w:t>
+            </w:r>
+            <w:proofErr w:type="gramEnd"/>
+            <w:r>
+              <w:rPr>
+                <w:b/>
+                <w:lang w:val="en-US"/>
+              </w:rPr>
+              <w:t xml:space="preserve">: </w:t>
+            </w:r>
+            <w:r>
+              <w:rPr>
+                <w:b/>
+                <w:lang w:val="en-US"/>
+              </w:rPr>
+              <w:t>{</w:t>
+            </w:r>
+            <w:r>
+              <w:rPr>
+                <w:b/>
+                <w:lang w:val="en-US"/>
+              </w:rPr>
+              <w:t>#</w:t>
+            </w:r>
+            <w:proofErr w:type="spellStart"/>
+            <w:r>
+              <w:rPr>
+                <w:b/>
+                <w:lang w:val="en-US"/>
+              </w:rPr>
+              <w:t>dwi</w:t>
+            </w:r>
+            <w:proofErr w:type="spellEnd"/>
+            <w:r>
+              <w:rPr>
+                <w:b/>
+                <w:lang w:val="en-US"/>
+              </w:rPr>
+              <w:t>}</w:t>
+            </w:r>
+            <w:r>
+              <w:rPr>
+                <w:b/>
+                <w:lang w:val="en-US"/>
+              </w:rPr>
+              <w:t>{</w:t>
+            </w:r>
+            <w:proofErr w:type="spellStart"/>
+            <w:r>
+              <w:rPr>
+                <w:b/>
+                <w:lang w:val="en-US"/>
+              </w:rPr>
+              <w:t>dwi</w:t>
+            </w:r>
+            <w:proofErr w:type="spellEnd"/>
+            <w:r>
+              <w:rPr>
+                <w:b/>
+                <w:lang w:val="en-US"/>
+              </w:rPr>
+              <w:t>}{/</w:t>
+            </w:r>
+            <w:proofErr w:type="spellStart"/>
+            <w:r>
+              <w:rPr>
+                <w:b/>
+                <w:lang w:val="en-US"/>
+              </w:rPr>
+              <w:t>dwi</w:t>
+            </w:r>
+            <w:proofErr w:type="spellEnd"/>
+            <w:r>
+              <w:rPr>
+                <w:b/>
+                <w:lang w:val="en-US"/>
+              </w:rPr>
+              <w:t>}</w:t>
+            </w:r>
+            <w:r>
+              <w:rPr>
+                <w:b/>
+                <w:lang w:val="en-US"/>
+              </w:rPr>
+              <w:t>{/</w:t>
+            </w:r>
+            <w:proofErr w:type="spellStart"/>
+            <w:r>
+              <w:rPr>
+                <w:b/>
+                <w:lang w:val="en-US"/>
+              </w:rPr>
+              <w:t>images_number</w:t>
             </w:r>
             <w:proofErr w:type="spellEnd"/>
             <w:r>
@@ -723,14 +1610,56 @@
               <w:rPr>
                 <w:lang w:val="en-US"/>
               </w:rPr>
-              <w:t>{%</w:t>
+              <w:t>{#</w:t>
             </w:r>
             <w:proofErr w:type="spellStart"/>
             <w:r>
               <w:rPr>
                 <w:lang w:val="en-US"/>
               </w:rPr>
+              <w:t>images_</w:t>
+            </w:r>
+            <w:proofErr w:type="gramStart"/>
+            <w:r>
+              <w:rPr>
+                <w:lang w:val="en-US"/>
+              </w:rPr>
+              <w:t>buffer</w:t>
+            </w:r>
+            <w:proofErr w:type="spellEnd"/>
+            <w:r>
+              <w:rPr>
+                <w:lang w:val="en-US"/>
+              </w:rPr>
+              <w:t>}{</w:t>
+            </w:r>
+            <w:proofErr w:type="gramEnd"/>
+            <w:r>
+              <w:rPr>
+                <w:lang w:val="en-US"/>
+              </w:rPr>
+              <w:t>%</w:t>
+            </w:r>
+            <w:proofErr w:type="spellStart"/>
+            <w:r>
+              <w:rPr>
+                <w:lang w:val="en-US"/>
+              </w:rPr>
               <w:t>dce</w:t>
+            </w:r>
+            <w:proofErr w:type="spellEnd"/>
+            <w:r>
+              <w:rPr>
+                <w:lang w:val="en-US"/>
+              </w:rPr>
+              <w:t>}{/</w:t>
+            </w:r>
+            <w:proofErr w:type="spellStart"/>
+            <w:r>
+              <w:rPr>
+                <w:lang w:val="en-US"/>
+              </w:rPr>
+              <w:t>images_buffer</w:t>
             </w:r>
             <w:proofErr w:type="spellEnd"/>
             <w:r>
@@ -755,13 +1684,149 @@
               </w:rPr>
               <w:t>{</w:t>
             </w:r>
+            <w:r>
+              <w:rPr>
+                <w:b/>
+                <w:lang w:val="en-US"/>
+              </w:rPr>
+              <w:t>#</w:t>
+            </w:r>
             <w:proofErr w:type="spellStart"/>
             <w:r>
               <w:rPr>
                 <w:b/>
                 <w:lang w:val="en-US"/>
               </w:rPr>
-              <w:t>dce_number</w:t>
+              <w:t>images</w:t>
+            </w:r>
+            <w:r>
+              <w:rPr>
+                <w:b/>
+                <w:lang w:val="en-US"/>
+              </w:rPr>
+              <w:t>_</w:t>
+            </w:r>
+            <w:proofErr w:type="gramStart"/>
+            <w:r>
+              <w:rPr>
+                <w:b/>
+                <w:lang w:val="en-US"/>
+              </w:rPr>
+              <w:t>number</w:t>
+            </w:r>
+            <w:proofErr w:type="spellEnd"/>
+            <w:r>
+              <w:rPr>
+                <w:b/>
+                <w:lang w:val="en-US"/>
+              </w:rPr>
+              <w:t>}</w:t>
+            </w:r>
+            <w:r>
+              <w:rPr>
+                <w:b/>
+                <w:lang w:val="en-US"/>
+              </w:rPr>
+              <w:t>Slice</w:t>
+            </w:r>
+            <w:proofErr w:type="gramEnd"/>
+            <w:r>
+              <w:rPr>
+                <w:b/>
+                <w:lang w:val="en-US"/>
+              </w:rPr>
+              <w:t xml:space="preserve">: </w:t>
+            </w:r>
+            <w:r>
+              <w:rPr>
+                <w:b/>
+                <w:lang w:val="en-US"/>
+              </w:rPr>
+              <w:t>{</w:t>
+            </w:r>
+            <w:r>
+              <w:rPr>
+                <w:b/>
+                <w:lang w:val="en-US"/>
+              </w:rPr>
+              <w:t>#</w:t>
+            </w:r>
+            <w:proofErr w:type="spellStart"/>
+            <w:r>
+              <w:rPr>
+                <w:b/>
+                <w:lang w:val="en-US"/>
+              </w:rPr>
+              <w:t>dce</w:t>
+            </w:r>
+            <w:proofErr w:type="spellEnd"/>
+            <w:r>
+              <w:rPr>
+                <w:b/>
+                <w:lang w:val="en-US"/>
+              </w:rPr>
+              <w:t>}</w:t>
+            </w:r>
+            <w:r>
+              <w:rPr>
+                <w:b/>
+                <w:lang w:val="en-US"/>
+              </w:rPr>
+              <w:t>{</w:t>
+            </w:r>
+            <w:proofErr w:type="spellStart"/>
+            <w:r>
+              <w:rPr>
+                <w:b/>
+                <w:lang w:val="en-US"/>
+              </w:rPr>
+              <w:t>dce</w:t>
+            </w:r>
+            <w:proofErr w:type="spellEnd"/>
+            <w:r>
+              <w:rPr>
+                <w:b/>
+                <w:lang w:val="en-US"/>
+              </w:rPr>
+              <w:t>}{/</w:t>
+            </w:r>
+            <w:proofErr w:type="spellStart"/>
+            <w:r>
+              <w:rPr>
+                <w:b/>
+                <w:lang w:val="en-US"/>
+              </w:rPr>
+              <w:t>dce</w:t>
+            </w:r>
+            <w:proofErr w:type="spellEnd"/>
+            <w:r>
+              <w:rPr>
+                <w:b/>
+                <w:lang w:val="en-US"/>
+              </w:rPr>
+              <w:t>}</w:t>
+            </w:r>
+            <w:r>
+              <w:rPr>
+                <w:b/>
+                <w:lang w:val="en-US"/>
+              </w:rPr>
+              <w:t>{</w:t>
+            </w:r>
+            <w:r>
+              <w:rPr>
+                <w:b/>
+                <w:lang w:val="en-US"/>
+              </w:rPr>
+              <w:t>/</w:t>
+            </w:r>
+            <w:proofErr w:type="spellStart"/>
+            <w:r>
+              <w:rPr>
+                <w:b/>
+                <w:lang w:val="en-US"/>
+              </w:rPr>
+              <w:t>images_number</w:t>
             </w:r>
             <w:proofErr w:type="spellEnd"/>
             <w:r>
@@ -777,35 +1842,17 @@
     </w:tbl>
     <w:p>
       <w:pPr>
-        <w:rPr>
-          <w:lang w:val="en-US"/>
-        </w:rPr>
-      </w:pPr>
-      <w:r>
-        <w:rPr>
-          <w:lang w:val="en-US"/>
-        </w:rPr>
-        <w:t>{/</w:t>
-      </w:r>
-      <w:r>
-        <w:rPr>
-          <w:lang w:val="en-US"/>
-        </w:rPr>
-        <w:t>images</w:t>
-      </w:r>
-      <w:r>
-        <w:rPr>
-          <w:lang w:val="en-US"/>
-        </w:rPr>
-        <w:t>_buffer</w:t>
-      </w:r>
-      <w:bookmarkStart w:id="0" w:name="_GoBack"/>
-      <w:bookmarkEnd w:id="0"/>
-      <w:r>
-        <w:rPr>
-          <w:lang w:val="en-US"/>
-        </w:rPr>
-        <w:t>}</w:t>
+        <w:pStyle w:val="Heading3"/>
+        <w:spacing w:before="0"/>
+        <w:rPr>
+          <w:lang w:val="en-US"/>
+        </w:rPr>
+      </w:pPr>
+      <w:r>
+        <w:rPr>
+          <w:lang w:val="en-US"/>
+        </w:rPr>
+        <w:t>Scores</w:t>
       </w:r>
     </w:p>
     <w:p>
@@ -814,6 +1861,451 @@
           <w:lang w:val="en-US"/>
         </w:rPr>
       </w:pPr>
+      <w:r>
+        <w:rPr>
+          <w:lang w:val="en-US"/>
+        </w:rPr>
+        <w:t>{#scores}</w:t>
+      </w:r>
+    </w:p>
+    <w:tbl>
+      <w:tblPr>
+        <w:tblStyle w:val="GridTable4"/>
+        <w:tblW w:w="0" w:type="auto"/>
+        <w:tblLook w:val="04A0" w:firstRow="1" w:lastRow="0" w:firstColumn="1" w:lastColumn="0" w:noHBand="0" w:noVBand="1"/>
+      </w:tblPr>
+      <w:tblGrid>
+        <w:gridCol w:w="2263"/>
+        <w:gridCol w:w="851"/>
+        <w:gridCol w:w="10836"/>
+      </w:tblGrid>
+      <w:tr>
+        <w:trPr>
+          <w:cnfStyle w:val="100000000000" w:firstRow="1" w:lastRow="0" w:firstColumn="0" w:lastColumn="0" w:oddVBand="0" w:evenVBand="0" w:oddHBand="0" w:evenHBand="0" w:firstRowFirstColumn="0" w:firstRowLastColumn="0" w:lastRowFirstColumn="0" w:lastRowLastColumn="0"/>
+        </w:trPr>
+        <w:tc>
+          <w:tcPr>
+            <w:cnfStyle w:val="001000000000" w:firstRow="0" w:lastRow="0" w:firstColumn="1" w:lastColumn="0" w:oddVBand="0" w:evenVBand="0" w:oddHBand="0" w:evenHBand="0" w:firstRowFirstColumn="0" w:firstRowLastColumn="0" w:lastRowFirstColumn="0" w:lastRowLastColumn="0"/>
+            <w:tcW w:w="2263" w:type="dxa"/>
+          </w:tcPr>
+          <w:p>
+            <w:pPr>
+              <w:rPr>
+                <w:lang w:val="en-US"/>
+              </w:rPr>
+            </w:pPr>
+            <w:r>
+              <w:rPr>
+                <w:lang w:val="en-US"/>
+              </w:rPr>
+              <w:t>Sequences</w:t>
+            </w:r>
+          </w:p>
+        </w:tc>
+        <w:tc>
+          <w:tcPr>
+            <w:tcW w:w="851" w:type="dxa"/>
+          </w:tcPr>
+          <w:p>
+            <w:pPr>
+              <w:cnfStyle w:val="100000000000" w:firstRow="1" w:lastRow="0" w:firstColumn="0" w:lastColumn="0" w:oddVBand="0" w:evenVBand="0" w:oddHBand="0" w:evenHBand="0" w:firstRowFirstColumn="0" w:firstRowLastColumn="0" w:lastRowFirstColumn="0" w:lastRowLastColumn="0"/>
+              <w:rPr>
+                <w:lang w:val="en-US"/>
+              </w:rPr>
+            </w:pPr>
+            <w:r>
+              <w:rPr>
+                <w:lang w:val="en-US"/>
+              </w:rPr>
+              <w:t>Score</w:t>
+            </w:r>
+          </w:p>
+        </w:tc>
+        <w:tc>
+          <w:tcPr>
+            <w:tcW w:w="10836" w:type="dxa"/>
+          </w:tcPr>
+          <w:p>
+            <w:pPr>
+              <w:cnfStyle w:val="100000000000" w:firstRow="1" w:lastRow="0" w:firstColumn="0" w:lastColumn="0" w:oddVBand="0" w:evenVBand="0" w:oddHBand="0" w:evenHBand="0" w:firstRowFirstColumn="0" w:firstRowLastColumn="0" w:lastRowFirstColumn="0" w:lastRowLastColumn="0"/>
+              <w:rPr>
+                <w:lang w:val="en-US"/>
+              </w:rPr>
+            </w:pPr>
+            <w:r>
+              <w:rPr>
+                <w:lang w:val="en-US"/>
+              </w:rPr>
+              <w:t>Description</w:t>
+            </w:r>
+          </w:p>
+        </w:tc>
+      </w:tr>
+      <w:tr>
+        <w:trPr>
+          <w:cnfStyle w:val="000000100000" w:firstRow="0" w:lastRow="0" w:firstColumn="0" w:lastColumn="0" w:oddVBand="0" w:evenVBand="0" w:oddHBand="1" w:evenHBand="0" w:firstRowFirstColumn="0" w:firstRowLastColumn="0" w:lastRowFirstColumn="0" w:lastRowLastColumn="0"/>
+          <w:trHeight w:val="454"/>
+        </w:trPr>
+        <w:tc>
+          <w:tcPr>
+            <w:cnfStyle w:val="001000000000" w:firstRow="0" w:lastRow="0" w:firstColumn="1" w:lastColumn="0" w:oddVBand="0" w:evenVBand="0" w:oddHBand="0" w:evenHBand="0" w:firstRowFirstColumn="0" w:firstRowLastColumn="0" w:lastRowFirstColumn="0" w:lastRowLastColumn="0"/>
+            <w:tcW w:w="2263" w:type="dxa"/>
+          </w:tcPr>
+          <w:p>
+            <w:pPr>
+              <w:jc w:val="center"/>
+              <w:rPr>
+                <w:lang w:val="en-US"/>
+              </w:rPr>
+            </w:pPr>
+            <w:r>
+              <w:rPr>
+                <w:lang w:val="en-US"/>
+              </w:rPr>
+              <w:t xml:space="preserve">T2 </w:t>
+            </w:r>
+            <w:r>
+              <w:rPr>
+                <w:lang w:val="en-US"/>
+              </w:rPr>
+              <w:t>w</w:t>
+            </w:r>
+            <w:r>
+              <w:rPr>
+                <w:lang w:val="en-US"/>
+              </w:rPr>
+              <w:t>eighted</w:t>
+            </w:r>
+          </w:p>
+        </w:tc>
+        <w:tc>
+          <w:tcPr>
+            <w:tcW w:w="851" w:type="dxa"/>
+          </w:tcPr>
+          <w:p>
+            <w:pPr>
+              <w:jc w:val="center"/>
+              <w:cnfStyle w:val="000000100000" w:firstRow="0" w:lastRow="0" w:firstColumn="0" w:lastColumn="0" w:oddVBand="0" w:evenVBand="0" w:oddHBand="1" w:evenHBand="0" w:firstRowFirstColumn="0" w:firstRowLastColumn="0" w:lastRowFirstColumn="0" w:lastRowLastColumn="0"/>
+              <w:rPr>
+                <w:lang w:val="en-US"/>
+              </w:rPr>
+            </w:pPr>
+            <w:r>
+              <w:rPr>
+                <w:lang w:val="en-US"/>
+              </w:rPr>
+              <w:t>{t2w}</w:t>
+            </w:r>
+          </w:p>
+        </w:tc>
+        <w:tc>
+          <w:tcPr>
+            <w:tcW w:w="10836" w:type="dxa"/>
+          </w:tcPr>
+          <w:p>
+            <w:pPr>
+              <w:cnfStyle w:val="000000100000" w:firstRow="0" w:lastRow="0" w:firstColumn="0" w:lastColumn="0" w:oddVBand="0" w:evenVBand="0" w:oddHBand="1" w:evenHBand="0" w:firstRowFirstColumn="0" w:firstRowLastColumn="0" w:lastRowFirstColumn="0" w:lastRowLastColumn="0"/>
+              <w:rPr>
+                <w:lang w:val="en-US"/>
+              </w:rPr>
+            </w:pPr>
+            <w:r>
+              <w:rPr>
+                <w:lang w:val="en-US"/>
+              </w:rPr>
+              <w:t>{t2w_lex}</w:t>
+            </w:r>
+          </w:p>
+        </w:tc>
+      </w:tr>
+      <w:tr>
+        <w:trPr>
+          <w:trHeight w:val="454"/>
+        </w:trPr>
+        <w:tc>
+          <w:tcPr>
+            <w:cnfStyle w:val="001000000000" w:firstRow="0" w:lastRow="0" w:firstColumn="1" w:lastColumn="0" w:oddVBand="0" w:evenVBand="0" w:oddHBand="0" w:evenHBand="0" w:firstRowFirstColumn="0" w:firstRowLastColumn="0" w:lastRowFirstColumn="0" w:lastRowLastColumn="0"/>
+            <w:tcW w:w="2263" w:type="dxa"/>
+          </w:tcPr>
+          <w:p>
+            <w:pPr>
+              <w:jc w:val="center"/>
+              <w:rPr>
+                <w:lang w:val="en-US"/>
+              </w:rPr>
+            </w:pPr>
+            <w:r>
+              <w:rPr>
+                <w:lang w:val="en-US"/>
+              </w:rPr>
+              <w:t xml:space="preserve">Diffusion </w:t>
+            </w:r>
+            <w:r>
+              <w:rPr>
+                <w:lang w:val="en-US"/>
+              </w:rPr>
+              <w:t>w</w:t>
+            </w:r>
+            <w:r>
+              <w:rPr>
+                <w:lang w:val="en-US"/>
+              </w:rPr>
+              <w:t>eighted</w:t>
+            </w:r>
+          </w:p>
+        </w:tc>
+        <w:tc>
+          <w:tcPr>
+            <w:tcW w:w="851" w:type="dxa"/>
+          </w:tcPr>
+          <w:p>
+            <w:pPr>
+              <w:jc w:val="center"/>
+              <w:cnfStyle w:val="000000000000" w:firstRow="0" w:lastRow="0" w:firstColumn="0" w:lastColumn="0" w:oddVBand="0" w:evenVBand="0" w:oddHBand="0" w:evenHBand="0" w:firstRowFirstColumn="0" w:firstRowLastColumn="0" w:lastRowFirstColumn="0" w:lastRowLastColumn="0"/>
+              <w:rPr>
+                <w:lang w:val="en-US"/>
+              </w:rPr>
+            </w:pPr>
+            <w:r>
+              <w:rPr>
+                <w:lang w:val="en-US"/>
+              </w:rPr>
+              <w:t>{</w:t>
+            </w:r>
+            <w:proofErr w:type="spellStart"/>
+            <w:r>
+              <w:rPr>
+                <w:lang w:val="en-US"/>
+              </w:rPr>
+              <w:t>dwi</w:t>
+            </w:r>
+            <w:proofErr w:type="spellEnd"/>
+            <w:r>
+              <w:rPr>
+                <w:lang w:val="en-US"/>
+              </w:rPr>
+              <w:t>}</w:t>
+            </w:r>
+          </w:p>
+        </w:tc>
+        <w:tc>
+          <w:tcPr>
+            <w:tcW w:w="10836" w:type="dxa"/>
+          </w:tcPr>
+          <w:p>
+            <w:pPr>
+              <w:cnfStyle w:val="000000000000" w:firstRow="0" w:lastRow="0" w:firstColumn="0" w:lastColumn="0" w:oddVBand="0" w:evenVBand="0" w:oddHBand="0" w:evenHBand="0" w:firstRowFirstColumn="0" w:firstRowLastColumn="0" w:lastRowFirstColumn="0" w:lastRowLastColumn="0"/>
+              <w:rPr>
+                <w:lang w:val="en-US"/>
+              </w:rPr>
+            </w:pPr>
+            <w:r>
+              <w:rPr>
+                <w:lang w:val="en-US"/>
+              </w:rPr>
+              <w:t>{</w:t>
+            </w:r>
+            <w:proofErr w:type="spellStart"/>
+            <w:r>
+              <w:rPr>
+                <w:lang w:val="en-US"/>
+              </w:rPr>
+              <w:t>dwi_lex</w:t>
+            </w:r>
+            <w:proofErr w:type="spellEnd"/>
+            <w:r>
+              <w:rPr>
+                <w:lang w:val="en-US"/>
+              </w:rPr>
+              <w:t>}</w:t>
+            </w:r>
+          </w:p>
+        </w:tc>
+      </w:tr>
+      <w:tr>
+        <w:trPr>
+          <w:cnfStyle w:val="000000100000" w:firstRow="0" w:lastRow="0" w:firstColumn="0" w:lastColumn="0" w:oddVBand="0" w:evenVBand="0" w:oddHBand="1" w:evenHBand="0" w:firstRowFirstColumn="0" w:firstRowLastColumn="0" w:lastRowFirstColumn="0" w:lastRowLastColumn="0"/>
+          <w:trHeight w:val="454"/>
+        </w:trPr>
+        <w:tc>
+          <w:tcPr>
+            <w:cnfStyle w:val="001000000000" w:firstRow="0" w:lastRow="0" w:firstColumn="1" w:lastColumn="0" w:oddVBand="0" w:evenVBand="0" w:oddHBand="0" w:evenHBand="0" w:firstRowFirstColumn="0" w:firstRowLastColumn="0" w:lastRowFirstColumn="0" w:lastRowLastColumn="0"/>
+            <w:tcW w:w="2263" w:type="dxa"/>
+          </w:tcPr>
+          <w:p>
+            <w:pPr>
+              <w:jc w:val="center"/>
+              <w:rPr>
+                <w:lang w:val="en-US"/>
+              </w:rPr>
+            </w:pPr>
+            <w:r>
+              <w:rPr>
+                <w:lang w:val="en-US"/>
+              </w:rPr>
+              <w:t>Dynamic contrast enhanced</w:t>
+            </w:r>
+          </w:p>
+        </w:tc>
+        <w:tc>
+          <w:tcPr>
+            <w:tcW w:w="851" w:type="dxa"/>
+          </w:tcPr>
+          <w:p>
+            <w:pPr>
+              <w:jc w:val="center"/>
+              <w:cnfStyle w:val="000000100000" w:firstRow="0" w:lastRow="0" w:firstColumn="0" w:lastColumn="0" w:oddVBand="0" w:evenVBand="0" w:oddHBand="1" w:evenHBand="0" w:firstRowFirstColumn="0" w:firstRowLastColumn="0" w:lastRowFirstColumn="0" w:lastRowLastColumn="0"/>
+              <w:rPr>
+                <w:lang w:val="en-US"/>
+              </w:rPr>
+            </w:pPr>
+            <w:r>
+              <w:rPr>
+                <w:lang w:val="en-US"/>
+              </w:rPr>
+              <w:t>{</w:t>
+            </w:r>
+            <w:proofErr w:type="spellStart"/>
+            <w:r>
+              <w:rPr>
+                <w:lang w:val="en-US"/>
+              </w:rPr>
+              <w:t>dce</w:t>
+            </w:r>
+            <w:proofErr w:type="spellEnd"/>
+            <w:r>
+              <w:rPr>
+                <w:lang w:val="en-US"/>
+              </w:rPr>
+              <w:t>}</w:t>
+            </w:r>
+          </w:p>
+        </w:tc>
+        <w:tc>
+          <w:tcPr>
+            <w:tcW w:w="10836" w:type="dxa"/>
+          </w:tcPr>
+          <w:p>
+            <w:pPr>
+              <w:cnfStyle w:val="000000100000" w:firstRow="0" w:lastRow="0" w:firstColumn="0" w:lastColumn="0" w:oddVBand="0" w:evenVBand="0" w:oddHBand="1" w:evenHBand="0" w:firstRowFirstColumn="0" w:firstRowLastColumn="0" w:lastRowFirstColumn="0" w:lastRowLastColumn="0"/>
+              <w:rPr>
+                <w:lang w:val="en-US"/>
+              </w:rPr>
+            </w:pPr>
+            <w:r>
+              <w:rPr>
+                <w:lang w:val="en-US"/>
+              </w:rPr>
+              <w:t>{</w:t>
+            </w:r>
+            <w:proofErr w:type="spellStart"/>
+            <w:r>
+              <w:rPr>
+                <w:lang w:val="en-US"/>
+              </w:rPr>
+              <w:t>dce_lex</w:t>
+            </w:r>
+            <w:proofErr w:type="spellEnd"/>
+            <w:r>
+              <w:rPr>
+                <w:lang w:val="en-US"/>
+              </w:rPr>
+              <w:t>}</w:t>
+            </w:r>
+          </w:p>
+        </w:tc>
+      </w:tr>
+      <w:tr>
+        <w:trPr>
+          <w:trHeight w:val="454"/>
+        </w:trPr>
+        <w:tc>
+          <w:tcPr>
+            <w:cnfStyle w:val="001000000000" w:firstRow="0" w:lastRow="0" w:firstColumn="1" w:lastColumn="0" w:oddVBand="0" w:evenVBand="0" w:oddHBand="0" w:evenHBand="0" w:firstRowFirstColumn="0" w:firstRowLastColumn="0" w:lastRowFirstColumn="0" w:lastRowLastColumn="0"/>
+            <w:tcW w:w="2263" w:type="dxa"/>
+          </w:tcPr>
+          <w:p>
+            <w:pPr>
+              <w:jc w:val="center"/>
+              <w:rPr>
+                <w:lang w:val="en-US"/>
+              </w:rPr>
+            </w:pPr>
+            <w:r>
+              <w:rPr>
+                <w:lang w:val="en-US"/>
+              </w:rPr>
+              <w:t>Total</w:t>
+            </w:r>
+          </w:p>
+        </w:tc>
+        <w:tc>
+          <w:tcPr>
+            <w:tcW w:w="851" w:type="dxa"/>
+          </w:tcPr>
+          <w:p>
+            <w:pPr>
+              <w:jc w:val="center"/>
+              <w:cnfStyle w:val="000000000000" w:firstRow="0" w:lastRow="0" w:firstColumn="0" w:lastColumn="0" w:oddVBand="0" w:evenVBand="0" w:oddHBand="0" w:evenHBand="0" w:firstRowFirstColumn="0" w:firstRowLastColumn="0" w:lastRowFirstColumn="0" w:lastRowLastColumn="0"/>
+              <w:rPr>
+                <w:lang w:val="en-US"/>
+              </w:rPr>
+            </w:pPr>
+            <w:r>
+              <w:rPr>
+                <w:lang w:val="en-US"/>
+              </w:rPr>
+              <w:t>{total}</w:t>
+            </w:r>
+          </w:p>
+        </w:tc>
+        <w:tc>
+          <w:tcPr>
+            <w:tcW w:w="10836" w:type="dxa"/>
+          </w:tcPr>
+          <w:p>
+            <w:pPr>
+              <w:cnfStyle w:val="000000000000" w:firstRow="0" w:lastRow="0" w:firstColumn="0" w:lastColumn="0" w:oddVBand="0" w:evenVBand="0" w:oddHBand="0" w:evenHBand="0" w:firstRowFirstColumn="0" w:firstRowLastColumn="0" w:lastRowFirstColumn="0" w:lastRowLastColumn="0"/>
+              <w:rPr>
+                <w:lang w:val="en-US"/>
+              </w:rPr>
+            </w:pPr>
+            <w:r>
+              <w:rPr>
+                <w:lang w:val="en-US"/>
+              </w:rPr>
+              <w:t>{</w:t>
+            </w:r>
+            <w:proofErr w:type="spellStart"/>
+            <w:r>
+              <w:rPr>
+                <w:lang w:val="en-US"/>
+              </w:rPr>
+              <w:t>total_lex</w:t>
+            </w:r>
+            <w:proofErr w:type="spellEnd"/>
+            <w:r>
+              <w:rPr>
+                <w:lang w:val="en-US"/>
+              </w:rPr>
+              <w:t>}</w:t>
+            </w:r>
+          </w:p>
+        </w:tc>
+      </w:tr>
+    </w:tbl>
+    <w:p>
+      <w:pPr>
+        <w:rPr>
+          <w:lang w:val="en-US"/>
+        </w:rPr>
+      </w:pPr>
+      <w:r>
+        <w:rPr>
+          <w:lang w:val="en-US"/>
+        </w:rPr>
+        <w:t>{/scores}</w:t>
+      </w:r>
     </w:p>
     <w:p>
       <w:pPr>
@@ -826,13 +2318,13 @@
           <w:b/>
           <w:lang w:val="en-US"/>
         </w:rPr>
-        <w:t xml:space="preserve">Location: </w:t>
-      </w:r>
-      <w:r>
-        <w:rPr>
-          <w:lang w:val="en-US"/>
-        </w:rPr>
-        <w:t>{location}</w:t>
+        <w:t xml:space="preserve">Extracapsular extension: </w:t>
+      </w:r>
+      <w:r>
+        <w:rPr>
+          <w:lang w:val="en-US"/>
+        </w:rPr>
+        <w:t>{extension}</w:t>
       </w:r>
     </w:p>
     <w:p>
@@ -846,13 +2338,20 @@
           <w:b/>
           <w:lang w:val="en-US"/>
         </w:rPr>
-        <w:t xml:space="preserve">Extracapsular extension: </w:t>
-      </w:r>
-      <w:r>
-        <w:rPr>
-          <w:lang w:val="en-US"/>
-        </w:rPr>
-        <w:t>{extension}</w:t>
+        <w:t>Comment:</w:t>
+      </w:r>
+      <w:r>
+        <w:rPr>
+          <w:b/>
+          <w:lang w:val="en-US"/>
+        </w:rPr>
+        <w:t xml:space="preserve"> </w:t>
+      </w:r>
+      <w:r>
+        <w:rPr>
+          <w:lang w:val="en-US"/>
+        </w:rPr>
+        <w:t>{comment}</w:t>
       </w:r>
     </w:p>
     <w:p>
@@ -863,35 +2362,15 @@
       </w:pPr>
       <w:r>
         <w:rPr>
-          <w:b/>
-          <w:lang w:val="en-US"/>
-        </w:rPr>
-        <w:t>Comment:</w:t>
-      </w:r>
-      <w:r>
-        <w:rPr>
-          <w:b/>
-          <w:lang w:val="en-US"/>
-        </w:rPr>
-        <w:t xml:space="preserve"> </w:t>
-      </w:r>
-      <w:r>
-        <w:rPr>
-          <w:lang w:val="en-US"/>
-        </w:rPr>
-        <w:t>{comment}</w:t>
-      </w:r>
-    </w:p>
-    <w:p>
-      <w:pPr>
-        <w:rPr>
-          <w:lang w:val="en-US"/>
-        </w:rPr>
-      </w:pPr>
-      <w:r>
-        <w:rPr>
-          <w:lang w:val="en-US"/>
-        </w:rPr>
+          <w:lang w:val="en-US"/>
+        </w:rPr>
+        <w:br w:type="page"/>
+      </w:r>
+      <w:r>
+        <w:rPr>
+          <w:lang w:val="en-US"/>
+        </w:rPr>
+        <w:lastRenderedPageBreak/>
         <w:t>{/lesio</w:t>
       </w:r>
       <w:r>
@@ -909,7 +2388,7 @@
     </w:p>
     <w:sectPr>
       <w:pgSz w:w="16840" w:h="11900" w:orient="landscape"/>
-      <w:pgMar w:top="1440" w:right="1440" w:bottom="1440" w:left="1440" w:header="708" w:footer="708" w:gutter="0"/>
+      <w:pgMar w:top="720" w:right="720" w:bottom="720" w:left="720" w:header="708" w:footer="708" w:gutter="0"/>
       <w:cols w:space="708"/>
       <w:docGrid w:linePitch="360"/>
     </w:sectPr>
@@ -980,7 +2459,19 @@
       <w:rPr>
         <w:lang w:val="en-US"/>
       </w:rPr>
-      <w:t>NHI:</w:t>
+      <w:t>Full Name (</w:t>
+    </w:r>
+    <w:r>
+      <w:rPr>
+        <w:lang w:val="en-US"/>
+      </w:rPr>
+      <w:t>NHI</w:t>
+    </w:r>
+    <w:r>
+      <w:rPr>
+        <w:lang w:val="en-US"/>
+      </w:rPr>
+      <w:t>)</w:t>
     </w:r>
     <w:r>
       <w:rPr>
@@ -992,7 +2483,7 @@
       <w:rPr>
         <w:lang w:val="en-US"/>
       </w:rPr>
-      <w:t>Name:</w:t>
+      <w:t>Prostate MRI report</w:t>
     </w:r>
     <w:r>
       <w:rPr>
@@ -1276,7 +2767,6 @@
     <w:lvl w:ilvl="0" w:tplc="5ED0EE42">
       <w:start w:val="1"/>
       <w:numFmt w:val="bullet"/>
-      <w:pStyle w:val="ListParagraph"/>
       <w:lvlText w:val=""/>
       <w:lvlJc w:val="left"/>
       <w:pPr>
@@ -1392,6 +2882,15 @@
   <w:num w:numId="3">
     <w:abstractNumId w:val="0"/>
   </w:num>
+  <w:num w:numId="4">
+    <w:abstractNumId w:val="2"/>
+  </w:num>
+  <w:num w:numId="5">
+    <w:abstractNumId w:val="2"/>
+  </w:num>
+  <w:num w:numId="6">
+    <w:abstractNumId w:val="2"/>
+  </w:num>
 </w:numbering>
 </file>
 
@@ -1408,7 +2907,7 @@
     </w:rPrDefault>
     <w:pPrDefault>
       <w:pPr>
-        <w:spacing w:after="200" w:line="288" w:lineRule="auto"/>
+        <w:spacing w:after="120" w:line="276" w:lineRule="auto"/>
       </w:pPr>
     </w:pPrDefault>
   </w:docDefaults>
@@ -1790,11 +3289,10 @@
   <w:style w:type="paragraph" w:default="1" w:styleId="Normal">
     <w:name w:val="Normal"/>
     <w:qFormat/>
-    <w:rsid w:val="005E712E"/>
+    <w:rsid w:val="00155B70"/>
     <w:rPr>
-      <w:iCs/>
-      <w:sz w:val="21"/>
-      <w:szCs w:val="21"/>
+      <w:sz w:val="20"/>
+      <w:szCs w:val="20"/>
     </w:rPr>
   </w:style>
   <w:style w:type="paragraph" w:styleId="Heading1">
@@ -1804,23 +3302,26 @@
     <w:link w:val="Heading1Char"/>
     <w:uiPriority w:val="9"/>
     <w:qFormat/>
-    <w:rsid w:val="005E712E"/>
+    <w:rsid w:val="00155B70"/>
     <w:pPr>
       <w:pBdr>
-        <w:top w:val="single" w:sz="12" w:space="1" w:color="ED7D31" w:themeColor="accent2"/>
-        <w:left w:val="single" w:sz="12" w:space="4" w:color="ED7D31" w:themeColor="accent2"/>
-        <w:bottom w:val="single" w:sz="12" w:space="1" w:color="ED7D31" w:themeColor="accent2"/>
-        <w:right w:val="single" w:sz="12" w:space="4" w:color="ED7D31" w:themeColor="accent2"/>
+        <w:top w:val="single" w:sz="24" w:space="0" w:color="4F81BD" w:themeColor="accent1"/>
+        <w:left w:val="single" w:sz="24" w:space="0" w:color="4F81BD" w:themeColor="accent1"/>
+        <w:bottom w:val="single" w:sz="24" w:space="0" w:color="4F81BD" w:themeColor="accent1"/>
+        <w:right w:val="single" w:sz="24" w:space="0" w:color="4F81BD" w:themeColor="accent1"/>
       </w:pBdr>
-      <w:shd w:val="clear" w:color="auto" w:fill="4472C4" w:themeFill="accent1"/>
-      <w:spacing w:line="240" w:lineRule="auto"/>
+      <w:shd w:val="clear" w:color="auto" w:fill="4F81BD" w:themeFill="accent1"/>
+      <w:spacing w:after="0"/>
       <w:outlineLvl w:val="0"/>
     </w:pPr>
     <w:rPr>
-      <w:rFonts w:asciiTheme="majorHAnsi" w:hAnsiTheme="majorHAnsi"/>
-      <w:color w:val="FFFFFF"/>
-      <w:sz w:val="28"/>
-      <w:szCs w:val="38"/>
+      <w:b/>
+      <w:bCs/>
+      <w:caps/>
+      <w:color w:val="FFFFFF" w:themeColor="background1"/>
+      <w:spacing w:val="15"/>
+      <w:sz w:val="22"/>
+      <w:szCs w:val="22"/>
     </w:rPr>
   </w:style>
   <w:style w:type="paragraph" w:styleId="Heading2">
@@ -1831,32 +3332,23 @@
     <w:uiPriority w:val="9"/>
     <w:unhideWhenUsed/>
     <w:qFormat/>
-    <w:rsid w:val="005E712E"/>
+    <w:rsid w:val="00155B70"/>
     <w:pPr>
-      <w:spacing w:before="200" w:after="60" w:line="240" w:lineRule="auto"/>
-      <w:contextualSpacing/>
+      <w:pBdr>
+        <w:top w:val="single" w:sz="24" w:space="0" w:color="DBE5F1" w:themeColor="accent1" w:themeTint="33"/>
+        <w:left w:val="single" w:sz="24" w:space="0" w:color="DBE5F1" w:themeColor="accent1" w:themeTint="33"/>
+        <w:bottom w:val="single" w:sz="24" w:space="0" w:color="DBE5F1" w:themeColor="accent1" w:themeTint="33"/>
+        <w:right w:val="single" w:sz="24" w:space="0" w:color="DBE5F1" w:themeColor="accent1" w:themeTint="33"/>
+      </w:pBdr>
+      <w:shd w:val="clear" w:color="auto" w:fill="DBE5F1" w:themeFill="accent1" w:themeFillTint="33"/>
+      <w:spacing w:after="0"/>
       <w:outlineLvl w:val="1"/>
     </w:pPr>
     <w:rPr>
-      <w:rFonts w:asciiTheme="majorHAnsi" w:eastAsiaTheme="majorEastAsia" w:hAnsiTheme="majorHAnsi" w:cstheme="majorBidi"/>
-      <w:b/>
-      <w:bCs/>
-      <w:outline/>
-      <w:color w:val="4472C4" w:themeColor="accent1"/>
-      <w:sz w:val="34"/>
-      <w:szCs w:val="34"/>
-      <w14:textOutline w14:w="9525" w14:cap="flat" w14:cmpd="sng" w14:algn="ctr">
-        <w14:solidFill>
-          <w14:schemeClr w14:val="accent1">
-            <w14:lumMod w14:val="75000"/>
-          </w14:schemeClr>
-        </w14:solidFill>
-        <w14:prstDash w14:val="solid"/>
-        <w14:round/>
-      </w14:textOutline>
-      <w14:textFill>
-        <w14:noFill/>
-      </w14:textFill>
+      <w:caps/>
+      <w:spacing w:val="15"/>
+      <w:sz w:val="22"/>
+      <w:szCs w:val="22"/>
     </w:rPr>
   </w:style>
   <w:style w:type="paragraph" w:styleId="Heading3">
@@ -1865,23 +3357,22 @@
     <w:next w:val="Normal"/>
     <w:link w:val="Heading3Char"/>
     <w:uiPriority w:val="9"/>
-    <w:semiHidden/>
     <w:unhideWhenUsed/>
     <w:qFormat/>
-    <w:rsid w:val="005E712E"/>
+    <w:rsid w:val="00155B70"/>
     <w:pPr>
-      <w:spacing w:before="200" w:after="100" w:line="240" w:lineRule="auto"/>
-      <w:contextualSpacing/>
+      <w:pBdr>
+        <w:top w:val="single" w:sz="6" w:space="2" w:color="4F81BD" w:themeColor="accent1"/>
+        <w:left w:val="single" w:sz="6" w:space="2" w:color="4F81BD" w:themeColor="accent1"/>
+      </w:pBdr>
+      <w:spacing w:before="300" w:after="0"/>
       <w:outlineLvl w:val="2"/>
     </w:pPr>
     <w:rPr>
-      <w:rFonts w:asciiTheme="majorHAnsi" w:eastAsiaTheme="majorEastAsia" w:hAnsiTheme="majorHAnsi" w:cstheme="majorBidi"/>
-      <w:b/>
-      <w:bCs/>
-      <w:smallCaps/>
-      <w:color w:val="C45911" w:themeColor="accent2" w:themeShade="BF"/>
-      <w:spacing w:val="24"/>
-      <w:sz w:val="28"/>
+      <w:caps/>
+      <w:color w:val="243F60" w:themeColor="accent1" w:themeShade="7F"/>
+      <w:spacing w:val="15"/>
+      <w:sz w:val="22"/>
       <w:szCs w:val="22"/>
     </w:rPr>
   </w:style>
@@ -1894,18 +3385,20 @@
     <w:semiHidden/>
     <w:unhideWhenUsed/>
     <w:qFormat/>
-    <w:rsid w:val="005E712E"/>
+    <w:rsid w:val="00155B70"/>
     <w:pPr>
-      <w:spacing w:before="200" w:after="100" w:line="240" w:lineRule="auto"/>
-      <w:contextualSpacing/>
+      <w:pBdr>
+        <w:top w:val="dotted" w:sz="6" w:space="2" w:color="4F81BD" w:themeColor="accent1"/>
+        <w:left w:val="dotted" w:sz="6" w:space="2" w:color="4F81BD" w:themeColor="accent1"/>
+      </w:pBdr>
+      <w:spacing w:before="300" w:after="0"/>
       <w:outlineLvl w:val="3"/>
     </w:pPr>
     <w:rPr>
-      <w:rFonts w:asciiTheme="majorHAnsi" w:eastAsiaTheme="majorEastAsia" w:hAnsiTheme="majorHAnsi" w:cstheme="majorBidi"/>
-      <w:b/>
-      <w:bCs/>
-      <w:color w:val="2F5496" w:themeColor="accent1" w:themeShade="BF"/>
-      <w:sz w:val="24"/>
+      <w:caps/>
+      <w:color w:val="365F91" w:themeColor="accent1" w:themeShade="BF"/>
+      <w:spacing w:val="10"/>
+      <w:sz w:val="22"/>
       <w:szCs w:val="22"/>
     </w:rPr>
   </w:style>
@@ -1918,17 +3411,18 @@
     <w:semiHidden/>
     <w:unhideWhenUsed/>
     <w:qFormat/>
-    <w:rsid w:val="005E712E"/>
+    <w:rsid w:val="00155B70"/>
     <w:pPr>
-      <w:spacing w:before="200" w:after="100" w:line="240" w:lineRule="auto"/>
-      <w:contextualSpacing/>
+      <w:pBdr>
+        <w:bottom w:val="single" w:sz="6" w:space="1" w:color="4F81BD" w:themeColor="accent1"/>
+      </w:pBdr>
+      <w:spacing w:before="300" w:after="0"/>
       <w:outlineLvl w:val="4"/>
     </w:pPr>
     <w:rPr>
-      <w:rFonts w:asciiTheme="majorHAnsi" w:eastAsiaTheme="majorEastAsia" w:hAnsiTheme="majorHAnsi" w:cstheme="majorBidi"/>
-      <w:bCs/>
       <w:caps/>
-      <w:color w:val="C45911" w:themeColor="accent2" w:themeShade="BF"/>
+      <w:color w:val="365F91" w:themeColor="accent1" w:themeShade="BF"/>
+      <w:spacing w:val="10"/>
       <w:sz w:val="22"/>
       <w:szCs w:val="22"/>
     </w:rPr>
@@ -1942,15 +3436,18 @@
     <w:semiHidden/>
     <w:unhideWhenUsed/>
     <w:qFormat/>
-    <w:rsid w:val="005E712E"/>
+    <w:rsid w:val="00155B70"/>
     <w:pPr>
-      <w:spacing w:before="200" w:after="100" w:line="240" w:lineRule="auto"/>
-      <w:contextualSpacing/>
+      <w:pBdr>
+        <w:bottom w:val="dotted" w:sz="6" w:space="1" w:color="4F81BD" w:themeColor="accent1"/>
+      </w:pBdr>
+      <w:spacing w:before="300" w:after="0"/>
       <w:outlineLvl w:val="5"/>
     </w:pPr>
     <w:rPr>
-      <w:rFonts w:asciiTheme="majorHAnsi" w:eastAsiaTheme="majorEastAsia" w:hAnsiTheme="majorHAnsi" w:cstheme="majorBidi"/>
-      <w:color w:val="2F5496" w:themeColor="accent1" w:themeShade="BF"/>
+      <w:caps/>
+      <w:color w:val="365F91" w:themeColor="accent1" w:themeShade="BF"/>
+      <w:spacing w:val="10"/>
       <w:sz w:val="22"/>
       <w:szCs w:val="22"/>
     </w:rPr>
@@ -1964,15 +3461,15 @@
     <w:semiHidden/>
     <w:unhideWhenUsed/>
     <w:qFormat/>
-    <w:rsid w:val="005E712E"/>
+    <w:rsid w:val="00155B70"/>
     <w:pPr>
-      <w:spacing w:before="200" w:after="100" w:line="240" w:lineRule="auto"/>
-      <w:contextualSpacing/>
+      <w:spacing w:before="300" w:after="0"/>
       <w:outlineLvl w:val="6"/>
     </w:pPr>
     <w:rPr>
-      <w:rFonts w:asciiTheme="majorHAnsi" w:eastAsiaTheme="majorEastAsia" w:hAnsiTheme="majorHAnsi" w:cstheme="majorBidi"/>
-      <w:color w:val="C45911" w:themeColor="accent2" w:themeShade="BF"/>
+      <w:caps/>
+      <w:color w:val="365F91" w:themeColor="accent1" w:themeShade="BF"/>
+      <w:spacing w:val="10"/>
       <w:sz w:val="22"/>
       <w:szCs w:val="22"/>
     </w:rPr>
@@ -1986,17 +3483,16 @@
     <w:semiHidden/>
     <w:unhideWhenUsed/>
     <w:qFormat/>
-    <w:rsid w:val="005E712E"/>
+    <w:rsid w:val="00155B70"/>
     <w:pPr>
-      <w:spacing w:before="200" w:after="100" w:line="240" w:lineRule="auto"/>
-      <w:contextualSpacing/>
+      <w:spacing w:before="300" w:after="0"/>
       <w:outlineLvl w:val="7"/>
     </w:pPr>
     <w:rPr>
-      <w:rFonts w:asciiTheme="majorHAnsi" w:eastAsiaTheme="majorEastAsia" w:hAnsiTheme="majorHAnsi" w:cstheme="majorBidi"/>
-      <w:color w:val="4472C4" w:themeColor="accent1"/>
-      <w:sz w:val="22"/>
-      <w:szCs w:val="22"/>
+      <w:caps/>
+      <w:spacing w:val="10"/>
+      <w:sz w:val="18"/>
+      <w:szCs w:val="18"/>
     </w:rPr>
   </w:style>
   <w:style w:type="paragraph" w:styleId="Heading9">
@@ -2008,23 +3504,22 @@
     <w:semiHidden/>
     <w:unhideWhenUsed/>
     <w:qFormat/>
-    <w:rsid w:val="005E712E"/>
+    <w:rsid w:val="00155B70"/>
     <w:pPr>
-      <w:spacing w:before="200" w:after="100" w:line="240" w:lineRule="auto"/>
-      <w:contextualSpacing/>
+      <w:spacing w:before="300" w:after="0"/>
       <w:outlineLvl w:val="8"/>
     </w:pPr>
     <w:rPr>
-      <w:rFonts w:asciiTheme="majorHAnsi" w:eastAsiaTheme="majorEastAsia" w:hAnsiTheme="majorHAnsi" w:cstheme="majorBidi"/>
-      <w:smallCaps/>
-      <w:color w:val="ED7D31" w:themeColor="accent2"/>
-      <w:sz w:val="20"/>
+      <w:i/>
+      <w:caps/>
+      <w:spacing w:val="10"/>
+      <w:sz w:val="18"/>
+      <w:szCs w:val="18"/>
     </w:rPr>
   </w:style>
   <w:style w:type="character" w:default="1" w:styleId="DefaultParagraphFont">
     <w:name w:val="Default Paragraph Font"/>
     <w:uiPriority w:val="1"/>
-    <w:semiHidden/>
     <w:unhideWhenUsed/>
   </w:style>
   <w:style w:type="table" w:default="1" w:styleId="TableNormal">
@@ -2053,14 +3548,14 @@
     <w:basedOn w:val="DefaultParagraphFont"/>
     <w:link w:val="Heading1"/>
     <w:uiPriority w:val="9"/>
-    <w:rsid w:val="005E712E"/>
+    <w:rsid w:val="00155B70"/>
     <w:rPr>
-      <w:rFonts w:asciiTheme="majorHAnsi" w:hAnsiTheme="majorHAnsi"/>
-      <w:iCs/>
-      <w:color w:val="FFFFFF"/>
-      <w:sz w:val="28"/>
-      <w:szCs w:val="38"/>
-      <w:shd w:val="clear" w:color="auto" w:fill="4472C4" w:themeFill="accent1"/>
+      <w:b/>
+      <w:bCs/>
+      <w:caps/>
+      <w:color w:val="FFFFFF" w:themeColor="background1"/>
+      <w:spacing w:val="15"/>
+      <w:shd w:val="clear" w:color="auto" w:fill="4F81BD" w:themeFill="accent1"/>
     </w:rPr>
   </w:style>
   <w:style w:type="character" w:customStyle="1" w:styleId="Heading2Char">
@@ -2068,28 +3563,11 @@
     <w:basedOn w:val="DefaultParagraphFont"/>
     <w:link w:val="Heading2"/>
     <w:uiPriority w:val="9"/>
-    <w:rsid w:val="005E712E"/>
+    <w:rsid w:val="00155B70"/>
     <w:rPr>
-      <w:rFonts w:asciiTheme="majorHAnsi" w:eastAsiaTheme="majorEastAsia" w:hAnsiTheme="majorHAnsi" w:cstheme="majorBidi"/>
-      <w:b/>
-      <w:bCs/>
-      <w:iCs/>
-      <w:outline/>
-      <w:color w:val="4472C4" w:themeColor="accent1"/>
-      <w:sz w:val="34"/>
-      <w:szCs w:val="34"/>
-      <w14:textOutline w14:w="9525" w14:cap="flat" w14:cmpd="sng" w14:algn="ctr">
-        <w14:solidFill>
-          <w14:schemeClr w14:val="accent1">
-            <w14:lumMod w14:val="75000"/>
-          </w14:schemeClr>
-        </w14:solidFill>
-        <w14:prstDash w14:val="solid"/>
-        <w14:round/>
-      </w14:textOutline>
-      <w14:textFill>
-        <w14:noFill/>
-      </w14:textFill>
+      <w:caps/>
+      <w:spacing w:val="15"/>
+      <w:shd w:val="clear" w:color="auto" w:fill="DBE5F1" w:themeFill="accent1" w:themeFillTint="33"/>
     </w:rPr>
   </w:style>
   <w:style w:type="paragraph" w:styleId="Header">
@@ -2139,17 +3617,11 @@
     <w:basedOn w:val="DefaultParagraphFont"/>
     <w:link w:val="Heading3"/>
     <w:uiPriority w:val="9"/>
-    <w:semiHidden/>
-    <w:rsid w:val="005E712E"/>
+    <w:rsid w:val="00155B70"/>
     <w:rPr>
-      <w:rFonts w:asciiTheme="majorHAnsi" w:eastAsiaTheme="majorEastAsia" w:hAnsiTheme="majorHAnsi" w:cstheme="majorBidi"/>
-      <w:b/>
-      <w:bCs/>
-      <w:iCs/>
-      <w:smallCaps/>
-      <w:color w:val="C45911" w:themeColor="accent2" w:themeShade="BF"/>
-      <w:spacing w:val="24"/>
-      <w:sz w:val="28"/>
+      <w:caps/>
+      <w:color w:val="243F60" w:themeColor="accent1" w:themeShade="7F"/>
+      <w:spacing w:val="15"/>
     </w:rPr>
   </w:style>
   <w:style w:type="character" w:customStyle="1" w:styleId="Heading4Char">
@@ -2158,14 +3630,11 @@
     <w:link w:val="Heading4"/>
     <w:uiPriority w:val="9"/>
     <w:semiHidden/>
-    <w:rsid w:val="005E712E"/>
+    <w:rsid w:val="00155B70"/>
     <w:rPr>
-      <w:rFonts w:asciiTheme="majorHAnsi" w:eastAsiaTheme="majorEastAsia" w:hAnsiTheme="majorHAnsi" w:cstheme="majorBidi"/>
-      <w:b/>
-      <w:bCs/>
-      <w:iCs/>
-      <w:color w:val="2F5496" w:themeColor="accent1" w:themeShade="BF"/>
-      <w:sz w:val="24"/>
+      <w:caps/>
+      <w:color w:val="365F91" w:themeColor="accent1" w:themeShade="BF"/>
+      <w:spacing w:val="10"/>
     </w:rPr>
   </w:style>
   <w:style w:type="character" w:customStyle="1" w:styleId="Heading5Char">
@@ -2174,13 +3643,11 @@
     <w:link w:val="Heading5"/>
     <w:uiPriority w:val="9"/>
     <w:semiHidden/>
-    <w:rsid w:val="005E712E"/>
+    <w:rsid w:val="00155B70"/>
     <w:rPr>
-      <w:rFonts w:asciiTheme="majorHAnsi" w:eastAsiaTheme="majorEastAsia" w:hAnsiTheme="majorHAnsi" w:cstheme="majorBidi"/>
-      <w:bCs/>
-      <w:iCs/>
       <w:caps/>
-      <w:color w:val="C45911" w:themeColor="accent2" w:themeShade="BF"/>
+      <w:color w:val="365F91" w:themeColor="accent1" w:themeShade="BF"/>
+      <w:spacing w:val="10"/>
     </w:rPr>
   </w:style>
   <w:style w:type="character" w:customStyle="1" w:styleId="Heading6Char">
@@ -2189,11 +3656,11 @@
     <w:link w:val="Heading6"/>
     <w:uiPriority w:val="9"/>
     <w:semiHidden/>
-    <w:rsid w:val="005E712E"/>
+    <w:rsid w:val="00155B70"/>
     <w:rPr>
-      <w:rFonts w:asciiTheme="majorHAnsi" w:eastAsiaTheme="majorEastAsia" w:hAnsiTheme="majorHAnsi" w:cstheme="majorBidi"/>
-      <w:iCs/>
-      <w:color w:val="2F5496" w:themeColor="accent1" w:themeShade="BF"/>
+      <w:caps/>
+      <w:color w:val="365F91" w:themeColor="accent1" w:themeShade="BF"/>
+      <w:spacing w:val="10"/>
     </w:rPr>
   </w:style>
   <w:style w:type="character" w:customStyle="1" w:styleId="Heading7Char">
@@ -2202,11 +3669,11 @@
     <w:link w:val="Heading7"/>
     <w:uiPriority w:val="9"/>
     <w:semiHidden/>
-    <w:rsid w:val="005E712E"/>
+    <w:rsid w:val="00155B70"/>
     <w:rPr>
-      <w:rFonts w:asciiTheme="majorHAnsi" w:eastAsiaTheme="majorEastAsia" w:hAnsiTheme="majorHAnsi" w:cstheme="majorBidi"/>
-      <w:iCs/>
-      <w:color w:val="C45911" w:themeColor="accent2" w:themeShade="BF"/>
+      <w:caps/>
+      <w:color w:val="365F91" w:themeColor="accent1" w:themeShade="BF"/>
+      <w:spacing w:val="10"/>
     </w:rPr>
   </w:style>
   <w:style w:type="character" w:customStyle="1" w:styleId="Heading8Char">
@@ -2215,11 +3682,12 @@
     <w:link w:val="Heading8"/>
     <w:uiPriority w:val="9"/>
     <w:semiHidden/>
-    <w:rsid w:val="005E712E"/>
+    <w:rsid w:val="00155B70"/>
     <w:rPr>
-      <w:rFonts w:asciiTheme="majorHAnsi" w:eastAsiaTheme="majorEastAsia" w:hAnsiTheme="majorHAnsi" w:cstheme="majorBidi"/>
-      <w:iCs/>
-      <w:color w:val="4472C4" w:themeColor="accent1"/>
+      <w:caps/>
+      <w:spacing w:val="10"/>
+      <w:sz w:val="18"/>
+      <w:szCs w:val="18"/>
     </w:rPr>
   </w:style>
   <w:style w:type="character" w:customStyle="1" w:styleId="Heading9Char">
@@ -2228,14 +3696,13 @@
     <w:link w:val="Heading9"/>
     <w:uiPriority w:val="9"/>
     <w:semiHidden/>
-    <w:rsid w:val="005E712E"/>
+    <w:rsid w:val="00155B70"/>
     <w:rPr>
-      <w:rFonts w:asciiTheme="majorHAnsi" w:eastAsiaTheme="majorEastAsia" w:hAnsiTheme="majorHAnsi" w:cstheme="majorBidi"/>
-      <w:iCs/>
-      <w:smallCaps/>
-      <w:color w:val="ED7D31" w:themeColor="accent2"/>
-      <w:sz w:val="20"/>
-      <w:szCs w:val="21"/>
+      <w:i/>
+      <w:caps/>
+      <w:spacing w:val="10"/>
+      <w:sz w:val="18"/>
+      <w:szCs w:val="18"/>
     </w:rPr>
   </w:style>
   <w:style w:type="paragraph" w:styleId="Caption">
@@ -2246,13 +3713,13 @@
     <w:semiHidden/>
     <w:unhideWhenUsed/>
     <w:qFormat/>
-    <w:rsid w:val="005E712E"/>
+    <w:rsid w:val="00155B70"/>
     <w:rPr>
       <w:b/>
       <w:bCs/>
-      <w:color w:val="C45911" w:themeColor="accent2" w:themeShade="BF"/>
-      <w:sz w:val="18"/>
-      <w:szCs w:val="18"/>
+      <w:color w:val="365F91" w:themeColor="accent1" w:themeShade="BF"/>
+      <w:sz w:val="16"/>
+      <w:szCs w:val="16"/>
     </w:rPr>
   </w:style>
   <w:style w:type="paragraph" w:styleId="Title">
@@ -2262,27 +3729,17 @@
     <w:link w:val="TitleChar"/>
     <w:uiPriority w:val="10"/>
     <w:qFormat/>
-    <w:rsid w:val="005E712E"/>
+    <w:rsid w:val="00155B70"/>
     <w:pPr>
-      <w:shd w:val="clear" w:color="auto" w:fill="FFFFFF" w:themeFill="background1"/>
-      <w:spacing w:after="120" w:line="240" w:lineRule="auto"/>
+      <w:spacing w:before="720"/>
     </w:pPr>
     <w:rPr>
-      <w:rFonts w:asciiTheme="majorHAnsi" w:eastAsiaTheme="majorEastAsia" w:hAnsiTheme="majorHAnsi" w:cstheme="majorBidi"/>
-      <w:b/>
-      <w:color w:val="FFFFFF" w:themeColor="background1"/>
+      <w:caps/>
+      <w:color w:val="4F81BD" w:themeColor="accent1"/>
       <w:spacing w:val="10"/>
-      <w:sz w:val="72"/>
-      <w:szCs w:val="64"/>
-      <w14:textOutline w14:w="13335" w14:cap="flat" w14:cmpd="sng" w14:algn="ctr">
-        <w14:solidFill>
-          <w14:schemeClr w14:val="accent1">
-            <w14:lumMod w14:val="50000"/>
-          </w14:schemeClr>
-        </w14:solidFill>
-        <w14:prstDash w14:val="solid"/>
-        <w14:round/>
-      </w14:textOutline>
+      <w:kern w:val="28"/>
+      <w:sz w:val="52"/>
+      <w:szCs w:val="52"/>
     </w:rPr>
   </w:style>
   <w:style w:type="character" w:customStyle="1" w:styleId="TitleChar">
@@ -2290,25 +3747,14 @@
     <w:basedOn w:val="DefaultParagraphFont"/>
     <w:link w:val="Title"/>
     <w:uiPriority w:val="10"/>
-    <w:rsid w:val="005E712E"/>
+    <w:rsid w:val="00155B70"/>
     <w:rPr>
-      <w:rFonts w:asciiTheme="majorHAnsi" w:eastAsiaTheme="majorEastAsia" w:hAnsiTheme="majorHAnsi" w:cstheme="majorBidi"/>
-      <w:b/>
-      <w:iCs/>
-      <w:color w:val="FFFFFF" w:themeColor="background1"/>
+      <w:caps/>
+      <w:color w:val="4F81BD" w:themeColor="accent1"/>
       <w:spacing w:val="10"/>
-      <w:sz w:val="72"/>
-      <w:szCs w:val="64"/>
-      <w:shd w:val="clear" w:color="auto" w:fill="FFFFFF" w:themeFill="background1"/>
-      <w14:textOutline w14:w="13335" w14:cap="flat" w14:cmpd="sng" w14:algn="ctr">
-        <w14:solidFill>
-          <w14:schemeClr w14:val="accent1">
-            <w14:lumMod w14:val="50000"/>
-          </w14:schemeClr>
-        </w14:solidFill>
-        <w14:prstDash w14:val="solid"/>
-        <w14:round/>
-      </w14:textOutline>
+      <w:kern w:val="28"/>
+      <w:sz w:val="52"/>
+      <w:szCs w:val="52"/>
     </w:rPr>
   </w:style>
   <w:style w:type="paragraph" w:styleId="Subtitle">
@@ -2318,14 +3764,14 @@
     <w:link w:val="SubtitleChar"/>
     <w:uiPriority w:val="11"/>
     <w:qFormat/>
-    <w:rsid w:val="005E712E"/>
+    <w:rsid w:val="00155B70"/>
     <w:pPr>
-      <w:spacing w:before="200" w:after="360" w:line="240" w:lineRule="auto"/>
+      <w:spacing w:after="1000" w:line="240" w:lineRule="auto"/>
     </w:pPr>
     <w:rPr>
-      <w:rFonts w:asciiTheme="majorHAnsi" w:eastAsiaTheme="majorEastAsia" w:hAnsiTheme="majorHAnsi" w:cstheme="majorBidi"/>
-      <w:color w:val="44546A" w:themeColor="text2"/>
-      <w:spacing w:val="20"/>
+      <w:caps/>
+      <w:color w:val="595959" w:themeColor="text1" w:themeTint="A6"/>
+      <w:spacing w:val="10"/>
       <w:sz w:val="24"/>
       <w:szCs w:val="24"/>
     </w:rPr>
@@ -2335,12 +3781,11 @@
     <w:basedOn w:val="DefaultParagraphFont"/>
     <w:link w:val="Subtitle"/>
     <w:uiPriority w:val="11"/>
-    <w:rsid w:val="005E712E"/>
+    <w:rsid w:val="00155B70"/>
     <w:rPr>
-      <w:rFonts w:asciiTheme="majorHAnsi" w:eastAsiaTheme="majorEastAsia" w:hAnsiTheme="majorHAnsi" w:cstheme="majorBidi"/>
-      <w:iCs/>
-      <w:color w:val="44546A" w:themeColor="text2"/>
-      <w:spacing w:val="20"/>
+      <w:caps/>
+      <w:color w:val="595959" w:themeColor="text1" w:themeTint="A6"/>
+      <w:spacing w:val="10"/>
       <w:sz w:val="24"/>
       <w:szCs w:val="24"/>
     </w:rPr>
@@ -2349,25 +3794,21 @@
     <w:name w:val="Strong"/>
     <w:uiPriority w:val="22"/>
     <w:qFormat/>
-    <w:rsid w:val="005E712E"/>
+    <w:rsid w:val="00155B70"/>
     <w:rPr>
       <w:b/>
       <w:bCs/>
-      <w:spacing w:val="0"/>
     </w:rPr>
   </w:style>
   <w:style w:type="character" w:styleId="Emphasis">
     <w:name w:val="Emphasis"/>
     <w:uiPriority w:val="20"/>
     <w:qFormat/>
-    <w:rsid w:val="005E712E"/>
+    <w:rsid w:val="00155B70"/>
     <w:rPr>
-      <w:rFonts w:eastAsiaTheme="majorEastAsia" w:cstheme="majorBidi"/>
-      <w:b/>
-      <w:bCs/>
-      <w:color w:val="C45911" w:themeColor="accent2" w:themeShade="BF"/>
-      <w:bdr w:val="single" w:sz="18" w:space="0" w:color="E7E6E6" w:themeColor="background2"/>
-      <w:shd w:val="clear" w:color="auto" w:fill="E7E6E6" w:themeFill="background2"/>
+      <w:caps/>
+      <w:color w:val="243F60" w:themeColor="accent1" w:themeShade="7F"/>
+      <w:spacing w:val="5"/>
     </w:rPr>
   </w:style>
   <w:style w:type="paragraph" w:styleId="NoSpacing">
@@ -2376,7 +3817,7 @@
     <w:link w:val="NoSpacingChar"/>
     <w:uiPriority w:val="1"/>
     <w:qFormat/>
-    <w:rsid w:val="005E712E"/>
+    <w:rsid w:val="00155B70"/>
     <w:pPr>
       <w:spacing w:after="0" w:line="240" w:lineRule="auto"/>
     </w:pPr>
@@ -2386,16 +3827,11 @@
     <w:basedOn w:val="Normal"/>
     <w:uiPriority w:val="34"/>
     <w:qFormat/>
-    <w:rsid w:val="005E712E"/>
+    <w:rsid w:val="00155B70"/>
     <w:pPr>
-      <w:numPr>
-        <w:numId w:val="1"/>
-      </w:numPr>
+      <w:ind w:left="720"/>
       <w:contextualSpacing/>
     </w:pPr>
-    <w:rPr>
-      <w:sz w:val="22"/>
-    </w:rPr>
   </w:style>
   <w:style w:type="paragraph" w:styleId="Quote">
     <w:name w:val="Quote"/>
@@ -2404,12 +3840,10 @@
     <w:link w:val="QuoteChar"/>
     <w:uiPriority w:val="29"/>
     <w:qFormat/>
-    <w:rsid w:val="005E712E"/>
+    <w:rsid w:val="00155B70"/>
     <w:rPr>
-      <w:b/>
       <w:i/>
-      <w:color w:val="ED7D31" w:themeColor="accent2"/>
-      <w:sz w:val="24"/>
+      <w:iCs/>
     </w:rPr>
   </w:style>
   <w:style w:type="character" w:customStyle="1" w:styleId="QuoteChar">
@@ -2417,14 +3851,12 @@
     <w:basedOn w:val="DefaultParagraphFont"/>
     <w:link w:val="Quote"/>
     <w:uiPriority w:val="29"/>
-    <w:rsid w:val="005E712E"/>
+    <w:rsid w:val="00155B70"/>
     <w:rPr>
-      <w:b/>
       <w:i/>
       <w:iCs/>
-      <w:color w:val="ED7D31" w:themeColor="accent2"/>
-      <w:sz w:val="24"/>
-      <w:szCs w:val="21"/>
+      <w:sz w:val="20"/>
+      <w:szCs w:val="20"/>
     </w:rPr>
   </w:style>
   <w:style w:type="paragraph" w:styleId="IntenseQuote">
@@ -2434,24 +3866,20 @@
     <w:link w:val="IntenseQuoteChar"/>
     <w:uiPriority w:val="30"/>
     <w:qFormat/>
-    <w:rsid w:val="005E712E"/>
+    <w:rsid w:val="00155B70"/>
     <w:pPr>
       <w:pBdr>
-        <w:top w:val="dotted" w:sz="8" w:space="10" w:color="ED7D31" w:themeColor="accent2"/>
-        <w:bottom w:val="dotted" w:sz="8" w:space="10" w:color="ED7D31" w:themeColor="accent2"/>
+        <w:top w:val="single" w:sz="4" w:space="10" w:color="4F81BD" w:themeColor="accent1"/>
+        <w:left w:val="single" w:sz="4" w:space="10" w:color="4F81BD" w:themeColor="accent1"/>
       </w:pBdr>
-      <w:spacing w:line="300" w:lineRule="auto"/>
-      <w:ind w:left="2160" w:right="2160"/>
-      <w:jc w:val="center"/>
+      <w:spacing w:after="0"/>
+      <w:ind w:left="1296" w:right="1152"/>
+      <w:jc w:val="both"/>
     </w:pPr>
     <w:rPr>
-      <w:rFonts w:asciiTheme="majorHAnsi" w:eastAsiaTheme="majorEastAsia" w:hAnsiTheme="majorHAnsi" w:cstheme="majorBidi"/>
-      <w:b/>
-      <w:bCs/>
       <w:i/>
-      <w:color w:val="ED7D31" w:themeColor="accent2"/>
-      <w:sz w:val="20"/>
-      <w:szCs w:val="20"/>
+      <w:iCs/>
+      <w:color w:val="4F81BD" w:themeColor="accent1"/>
     </w:rPr>
   </w:style>
   <w:style w:type="character" w:customStyle="1" w:styleId="IntenseQuoteChar">
@@ -2459,14 +3887,11 @@
     <w:basedOn w:val="DefaultParagraphFont"/>
     <w:link w:val="IntenseQuote"/>
     <w:uiPriority w:val="30"/>
-    <w:rsid w:val="005E712E"/>
+    <w:rsid w:val="00155B70"/>
     <w:rPr>
-      <w:rFonts w:asciiTheme="majorHAnsi" w:eastAsiaTheme="majorEastAsia" w:hAnsiTheme="majorHAnsi" w:cstheme="majorBidi"/>
-      <w:b/>
-      <w:bCs/>
       <w:i/>
       <w:iCs/>
-      <w:color w:val="ED7D31" w:themeColor="accent2"/>
+      <w:color w:val="4F81BD" w:themeColor="accent1"/>
       <w:sz w:val="20"/>
       <w:szCs w:val="20"/>
     </w:rPr>
@@ -2475,72 +3900,62 @@
     <w:name w:val="Subtle Emphasis"/>
     <w:uiPriority w:val="19"/>
     <w:qFormat/>
-    <w:rsid w:val="005E712E"/>
+    <w:rsid w:val="00155B70"/>
     <w:rPr>
-      <w:rFonts w:asciiTheme="majorHAnsi" w:eastAsiaTheme="majorEastAsia" w:hAnsiTheme="majorHAnsi" w:cstheme="majorBidi"/>
-      <w:b/>
       <w:i/>
-      <w:color w:val="4472C4" w:themeColor="accent1"/>
+      <w:iCs/>
+      <w:color w:val="243F60" w:themeColor="accent1" w:themeShade="7F"/>
     </w:rPr>
   </w:style>
   <w:style w:type="character" w:styleId="IntenseEmphasis">
     <w:name w:val="Intense Emphasis"/>
     <w:uiPriority w:val="21"/>
     <w:qFormat/>
-    <w:rsid w:val="005E712E"/>
+    <w:rsid w:val="00155B70"/>
     <w:rPr>
-      <w:rFonts w:asciiTheme="majorHAnsi" w:eastAsiaTheme="majorEastAsia" w:hAnsiTheme="majorHAnsi" w:cstheme="majorBidi"/>
       <w:b/>
       <w:bCs/>
-      <w:i/>
-      <w:iCs/>
-      <w:dstrike w:val="0"/>
-      <w:color w:val="FFFFFF" w:themeColor="background1"/>
-      <w:bdr w:val="single" w:sz="18" w:space="0" w:color="ED7D31" w:themeColor="accent2"/>
-      <w:shd w:val="clear" w:color="auto" w:fill="ED7D31" w:themeFill="accent2"/>
-      <w:vertAlign w:val="baseline"/>
+      <w:caps/>
+      <w:color w:val="243F60" w:themeColor="accent1" w:themeShade="7F"/>
+      <w:spacing w:val="10"/>
     </w:rPr>
   </w:style>
   <w:style w:type="character" w:styleId="SubtleReference">
     <w:name w:val="Subtle Reference"/>
     <w:uiPriority w:val="31"/>
     <w:qFormat/>
-    <w:rsid w:val="005E712E"/>
+    <w:rsid w:val="00155B70"/>
     <w:rPr>
-      <w:i/>
-      <w:iCs/>
-      <w:smallCaps/>
-      <w:color w:val="ED7D31" w:themeColor="accent2"/>
-      <w:u w:color="ED7D31" w:themeColor="accent2"/>
+      <w:b/>
+      <w:bCs/>
+      <w:color w:val="4F81BD" w:themeColor="accent1"/>
     </w:rPr>
   </w:style>
   <w:style w:type="character" w:styleId="IntenseReference">
     <w:name w:val="Intense Reference"/>
     <w:uiPriority w:val="32"/>
     <w:qFormat/>
-    <w:rsid w:val="005E712E"/>
+    <w:rsid w:val="00155B70"/>
     <w:rPr>
       <w:b/>
       <w:bCs/>
       <w:i/>
       <w:iCs/>
-      <w:smallCaps/>
-      <w:color w:val="ED7D31" w:themeColor="accent2"/>
-      <w:u w:color="ED7D31" w:themeColor="accent2"/>
+      <w:caps/>
+      <w:color w:val="4F81BD" w:themeColor="accent1"/>
     </w:rPr>
   </w:style>
   <w:style w:type="character" w:styleId="BookTitle">
     <w:name w:val="Book Title"/>
     <w:uiPriority w:val="33"/>
     <w:qFormat/>
-    <w:rsid w:val="005E712E"/>
+    <w:rsid w:val="00155B70"/>
     <w:rPr>
-      <w:rFonts w:asciiTheme="majorHAnsi" w:eastAsiaTheme="majorEastAsia" w:hAnsiTheme="majorHAnsi" w:cstheme="majorBidi"/>
       <w:b/>
       <w:bCs/>
-      <w:smallCaps/>
-      <w:color w:val="ED7D31" w:themeColor="accent2"/>
-      <w:u w:val="single"/>
+      <w:i/>
+      <w:iCs/>
+      <w:spacing w:val="9"/>
     </w:rPr>
   </w:style>
   <w:style w:type="paragraph" w:styleId="TOCHeading">
@@ -2551,7 +3966,7 @@
     <w:semiHidden/>
     <w:unhideWhenUsed/>
     <w:qFormat/>
-    <w:rsid w:val="005E712E"/>
+    <w:rsid w:val="00155B70"/>
     <w:pPr>
       <w:outlineLvl w:val="9"/>
     </w:pPr>
@@ -2561,11 +3976,10 @@
     <w:basedOn w:val="DefaultParagraphFont"/>
     <w:link w:val="NoSpacing"/>
     <w:uiPriority w:val="1"/>
-    <w:rsid w:val="005E712E"/>
+    <w:rsid w:val="00155B70"/>
     <w:rPr>
-      <w:iCs/>
-      <w:sz w:val="21"/>
-      <w:szCs w:val="21"/>
+      <w:sz w:val="20"/>
+      <w:szCs w:val="20"/>
     </w:rPr>
   </w:style>
   <w:style w:type="table" w:styleId="TableGrid">
@@ -2606,13 +4020,243 @@
       </w:tblBorders>
     </w:tblPr>
   </w:style>
+  <w:style w:type="table" w:styleId="PlainTable4">
+    <w:name w:val="Plain Table 4"/>
+    <w:basedOn w:val="TableNormal"/>
+    <w:uiPriority w:val="44"/>
+    <w:rsid w:val="00C44EBB"/>
+    <w:pPr>
+      <w:spacing w:after="0" w:line="240" w:lineRule="auto"/>
+    </w:pPr>
+    <w:tblPr>
+      <w:tblStyleRowBandSize w:val="1"/>
+      <w:tblStyleColBandSize w:val="1"/>
+    </w:tblPr>
+    <w:tblStylePr w:type="firstRow">
+      <w:rPr>
+        <w:b/>
+        <w:bCs/>
+      </w:rPr>
+    </w:tblStylePr>
+    <w:tblStylePr w:type="lastRow">
+      <w:rPr>
+        <w:b/>
+        <w:bCs/>
+      </w:rPr>
+    </w:tblStylePr>
+    <w:tblStylePr w:type="firstCol">
+      <w:rPr>
+        <w:b/>
+        <w:bCs/>
+      </w:rPr>
+    </w:tblStylePr>
+    <w:tblStylePr w:type="lastCol">
+      <w:rPr>
+        <w:b/>
+        <w:bCs/>
+      </w:rPr>
+    </w:tblStylePr>
+    <w:tblStylePr w:type="band1Vert">
+      <w:tblPr/>
+      <w:tcPr>
+        <w:shd w:val="clear" w:color="auto" w:fill="F2F2F2" w:themeFill="background1" w:themeFillShade="F2"/>
+      </w:tcPr>
+    </w:tblStylePr>
+    <w:tblStylePr w:type="band1Horz">
+      <w:tblPr/>
+      <w:tcPr>
+        <w:shd w:val="clear" w:color="auto" w:fill="F2F2F2" w:themeFill="background1" w:themeFillShade="F2"/>
+      </w:tcPr>
+    </w:tblStylePr>
+  </w:style>
+  <w:style w:type="table" w:styleId="PlainTable2">
+    <w:name w:val="Plain Table 2"/>
+    <w:basedOn w:val="TableNormal"/>
+    <w:uiPriority w:val="42"/>
+    <w:rsid w:val="00C44EBB"/>
+    <w:pPr>
+      <w:spacing w:after="0" w:line="240" w:lineRule="auto"/>
+    </w:pPr>
+    <w:tblPr>
+      <w:tblStyleRowBandSize w:val="1"/>
+      <w:tblStyleColBandSize w:val="1"/>
+      <w:tblBorders>
+        <w:top w:val="single" w:sz="4" w:space="0" w:color="7F7F7F" w:themeColor="text1" w:themeTint="80"/>
+        <w:bottom w:val="single" w:sz="4" w:space="0" w:color="7F7F7F" w:themeColor="text1" w:themeTint="80"/>
+      </w:tblBorders>
+    </w:tblPr>
+    <w:tblStylePr w:type="firstRow">
+      <w:rPr>
+        <w:b/>
+        <w:bCs/>
+      </w:rPr>
+      <w:tblPr/>
+      <w:tcPr>
+        <w:tcBorders>
+          <w:bottom w:val="single" w:sz="4" w:space="0" w:color="7F7F7F" w:themeColor="text1" w:themeTint="80"/>
+        </w:tcBorders>
+      </w:tcPr>
+    </w:tblStylePr>
+    <w:tblStylePr w:type="lastRow">
+      <w:rPr>
+        <w:b/>
+        <w:bCs/>
+      </w:rPr>
+      <w:tblPr/>
+      <w:tcPr>
+        <w:tcBorders>
+          <w:top w:val="single" w:sz="4" w:space="0" w:color="7F7F7F" w:themeColor="text1" w:themeTint="80"/>
+        </w:tcBorders>
+      </w:tcPr>
+    </w:tblStylePr>
+    <w:tblStylePr w:type="firstCol">
+      <w:rPr>
+        <w:b/>
+        <w:bCs/>
+      </w:rPr>
+    </w:tblStylePr>
+    <w:tblStylePr w:type="lastCol">
+      <w:rPr>
+        <w:b/>
+        <w:bCs/>
+      </w:rPr>
+    </w:tblStylePr>
+    <w:tblStylePr w:type="band1Vert">
+      <w:tblPr/>
+      <w:tcPr>
+        <w:tcBorders>
+          <w:left w:val="single" w:sz="4" w:space="0" w:color="7F7F7F" w:themeColor="text1" w:themeTint="80"/>
+          <w:right w:val="single" w:sz="4" w:space="0" w:color="7F7F7F" w:themeColor="text1" w:themeTint="80"/>
+        </w:tcBorders>
+      </w:tcPr>
+    </w:tblStylePr>
+    <w:tblStylePr w:type="band2Vert">
+      <w:tblPr/>
+      <w:tcPr>
+        <w:tcBorders>
+          <w:left w:val="single" w:sz="4" w:space="0" w:color="7F7F7F" w:themeColor="text1" w:themeTint="80"/>
+          <w:right w:val="single" w:sz="4" w:space="0" w:color="7F7F7F" w:themeColor="text1" w:themeTint="80"/>
+        </w:tcBorders>
+      </w:tcPr>
+    </w:tblStylePr>
+    <w:tblStylePr w:type="band1Horz">
+      <w:tblPr/>
+      <w:tcPr>
+        <w:tcBorders>
+          <w:top w:val="single" w:sz="4" w:space="0" w:color="7F7F7F" w:themeColor="text1" w:themeTint="80"/>
+          <w:bottom w:val="single" w:sz="4" w:space="0" w:color="7F7F7F" w:themeColor="text1" w:themeTint="80"/>
+        </w:tcBorders>
+      </w:tcPr>
+    </w:tblStylePr>
+  </w:style>
+  <w:style w:type="table" w:styleId="GridTable4">
+    <w:name w:val="Grid Table 4"/>
+    <w:basedOn w:val="TableNormal"/>
+    <w:uiPriority w:val="49"/>
+    <w:rsid w:val="00873D68"/>
+    <w:pPr>
+      <w:spacing w:after="0" w:line="240" w:lineRule="auto"/>
+    </w:pPr>
+    <w:tblPr>
+      <w:tblStyleRowBandSize w:val="1"/>
+      <w:tblStyleColBandSize w:val="1"/>
+      <w:tblBorders>
+        <w:top w:val="single" w:sz="4" w:space="0" w:color="666666" w:themeColor="text1" w:themeTint="99"/>
+        <w:left w:val="single" w:sz="4" w:space="0" w:color="666666" w:themeColor="text1" w:themeTint="99"/>
+        <w:bottom w:val="single" w:sz="4" w:space="0" w:color="666666" w:themeColor="text1" w:themeTint="99"/>
+        <w:right w:val="single" w:sz="4" w:space="0" w:color="666666" w:themeColor="text1" w:themeTint="99"/>
+        <w:insideH w:val="single" w:sz="4" w:space="0" w:color="666666" w:themeColor="text1" w:themeTint="99"/>
+        <w:insideV w:val="single" w:sz="4" w:space="0" w:color="666666" w:themeColor="text1" w:themeTint="99"/>
+      </w:tblBorders>
+    </w:tblPr>
+    <w:tblStylePr w:type="firstRow">
+      <w:rPr>
+        <w:b/>
+        <w:bCs/>
+        <w:color w:val="FFFFFF" w:themeColor="background1"/>
+      </w:rPr>
+      <w:tblPr/>
+      <w:tcPr>
+        <w:tcBorders>
+          <w:top w:val="single" w:sz="4" w:space="0" w:color="000000" w:themeColor="text1"/>
+          <w:left w:val="single" w:sz="4" w:space="0" w:color="000000" w:themeColor="text1"/>
+          <w:bottom w:val="single" w:sz="4" w:space="0" w:color="000000" w:themeColor="text1"/>
+          <w:right w:val="single" w:sz="4" w:space="0" w:color="000000" w:themeColor="text1"/>
+          <w:insideH w:val="nil"/>
+          <w:insideV w:val="nil"/>
+        </w:tcBorders>
+        <w:shd w:val="clear" w:color="auto" w:fill="000000" w:themeFill="text1"/>
+      </w:tcPr>
+    </w:tblStylePr>
+    <w:tblStylePr w:type="lastRow">
+      <w:rPr>
+        <w:b/>
+        <w:bCs/>
+      </w:rPr>
+      <w:tblPr/>
+      <w:tcPr>
+        <w:tcBorders>
+          <w:top w:val="double" w:sz="4" w:space="0" w:color="000000" w:themeColor="text1"/>
+        </w:tcBorders>
+      </w:tcPr>
+    </w:tblStylePr>
+    <w:tblStylePr w:type="firstCol">
+      <w:rPr>
+        <w:b/>
+        <w:bCs/>
+      </w:rPr>
+    </w:tblStylePr>
+    <w:tblStylePr w:type="lastCol">
+      <w:rPr>
+        <w:b/>
+        <w:bCs/>
+      </w:rPr>
+    </w:tblStylePr>
+    <w:tblStylePr w:type="band1Vert">
+      <w:tblPr/>
+      <w:tcPr>
+        <w:shd w:val="clear" w:color="auto" w:fill="CCCCCC" w:themeFill="text1" w:themeFillTint="33"/>
+      </w:tcPr>
+    </w:tblStylePr>
+    <w:tblStylePr w:type="band1Horz">
+      <w:tblPr/>
+      <w:tcPr>
+        <w:shd w:val="clear" w:color="auto" w:fill="CCCCCC" w:themeFill="text1" w:themeFillTint="33"/>
+      </w:tcPr>
+    </w:tblStylePr>
+  </w:style>
+  <w:style w:type="paragraph" w:customStyle="1" w:styleId="PersonalName">
+    <w:name w:val="Personal Name"/>
+    <w:basedOn w:val="Title"/>
+    <w:rsid w:val="00155B70"/>
+    <w:rPr>
+      <w:b/>
+      <w:caps w:val="0"/>
+      <w:color w:val="000000"/>
+      <w:sz w:val="28"/>
+      <w:szCs w:val="28"/>
+    </w:rPr>
+  </w:style>
+  <w:style w:type="character" w:styleId="HTMLCode">
+    <w:name w:val="HTML Code"/>
+    <w:basedOn w:val="DefaultParagraphFont"/>
+    <w:uiPriority w:val="99"/>
+    <w:semiHidden/>
+    <w:unhideWhenUsed/>
+    <w:rsid w:val="006974C7"/>
+    <w:rPr>
+      <w:rFonts w:ascii="Courier New" w:eastAsia="Times New Roman" w:hAnsi="Courier New" w:cs="Courier New"/>
+      <w:sz w:val="20"/>
+      <w:szCs w:val="20"/>
+    </w:rPr>
+  </w:style>
 </w:styles>
 </file>
 
 <file path=word/theme/theme1.xml><?xml version="1.0" encoding="utf-8"?>
 <a:theme xmlns:a="http://schemas.openxmlformats.org/drawingml/2006/main" name="Office Theme">
   <a:themeElements>
-    <a:clrScheme name="Office">
+    <a:clrScheme name="Office 2007-2010">
       <a:dk1>
         <a:sysClr val="windowText" lastClr="000000"/>
       </a:dk1>
@@ -2620,52 +4264,52 @@
         <a:sysClr val="window" lastClr="FFFFFF"/>
       </a:lt1>
       <a:dk2>
-        <a:srgbClr val="44546A"/>
+        <a:srgbClr val="1F497D"/>
       </a:dk2>
       <a:lt2>
-        <a:srgbClr val="E7E6E6"/>
+        <a:srgbClr val="EEECE1"/>
       </a:lt2>
       <a:accent1>
-        <a:srgbClr val="4472C4"/>
+        <a:srgbClr val="4F81BD"/>
       </a:accent1>
       <a:accent2>
-        <a:srgbClr val="ED7D31"/>
+        <a:srgbClr val="C0504D"/>
       </a:accent2>
       <a:accent3>
-        <a:srgbClr val="A5A5A5"/>
+        <a:srgbClr val="9BBB59"/>
       </a:accent3>
       <a:accent4>
-        <a:srgbClr val="FFC000"/>
+        <a:srgbClr val="8064A2"/>
       </a:accent4>
       <a:accent5>
-        <a:srgbClr val="5B9BD5"/>
+        <a:srgbClr val="4BACC6"/>
       </a:accent5>
       <a:accent6>
-        <a:srgbClr val="70AD47"/>
+        <a:srgbClr val="F79646"/>
       </a:accent6>
       <a:hlink>
-        <a:srgbClr val="0563C1"/>
+        <a:srgbClr val="0000FF"/>
       </a:hlink>
       <a:folHlink>
-        <a:srgbClr val="954F72"/>
+        <a:srgbClr val="800080"/>
       </a:folHlink>
     </a:clrScheme>
-    <a:fontScheme name="Office">
+    <a:fontScheme name="Georgia">
       <a:majorFont>
-        <a:latin typeface="Calibri Light" panose="020F0302020204030204"/>
+        <a:latin typeface="Georgia" panose="02040502050405020303"/>
         <a:ea typeface=""/>
         <a:cs typeface=""/>
-        <a:font script="Jpan" typeface="Yu Gothic Light"/>
-        <a:font script="Hang" typeface="맑은 고딕"/>
-        <a:font script="Hans" typeface="DengXian Light"/>
-        <a:font script="Hant" typeface="新細明體"/>
-        <a:font script="Arab" typeface="Times New Roman"/>
-        <a:font script="Hebr" typeface="Times New Roman"/>
-        <a:font script="Thai" typeface="Angsana New"/>
+        <a:font script="Jpan" typeface="ＭＳ Ｐゴシック"/>
+        <a:font script="Hang" typeface="돋움"/>
+        <a:font script="Hans" typeface="方正舒体"/>
+        <a:font script="Hant" typeface="微軟正黑體"/>
+        <a:font script="Arab" typeface="Arial"/>
+        <a:font script="Hebr" typeface="Arial"/>
+        <a:font script="Thai" typeface="Cordia New"/>
         <a:font script="Ethi" typeface="Nyala"/>
         <a:font script="Beng" typeface="Vrinda"/>
         <a:font script="Gujr" typeface="Shruti"/>
-        <a:font script="Khmr" typeface="MoolBoran"/>
+        <a:font script="Khmr" typeface="DaunPenh"/>
         <a:font script="Knda" typeface="Tunga"/>
         <a:font script="Guru" typeface="Raavi"/>
         <a:font script="Cans" typeface="Euphemia"/>
@@ -2682,18 +4326,18 @@
         <a:font script="Laoo" typeface="DokChampa"/>
         <a:font script="Sinh" typeface="Iskoola Pota"/>
         <a:font script="Mong" typeface="Mongolian Baiti"/>
-        <a:font script="Viet" typeface="Times New Roman"/>
+        <a:font script="Viet" typeface="Arial"/>
         <a:font script="Uigh" typeface="Microsoft Uighur"/>
         <a:font script="Geor" typeface="Sylfaen"/>
       </a:majorFont>
       <a:minorFont>
-        <a:latin typeface="Calibri" panose="020F0502020204030204"/>
+        <a:latin typeface="Georgia" panose="02040502050405020303"/>
         <a:ea typeface=""/>
         <a:cs typeface=""/>
-        <a:font script="Jpan" typeface="Yu Mincho"/>
-        <a:font script="Hang" typeface="맑은 고딕"/>
-        <a:font script="Hans" typeface="DengXian"/>
-        <a:font script="Hant" typeface="新細明體"/>
+        <a:font script="Jpan" typeface="ＭＳ Ｐゴシック"/>
+        <a:font script="Hang" typeface="돋움"/>
+        <a:font script="Hans" typeface="方正舒体"/>
+        <a:font script="Hant" typeface="微軟正黑體"/>
         <a:font script="Arab" typeface="Arial"/>
         <a:font script="Hebr" typeface="Arial"/>
         <a:font script="Thai" typeface="Cordia New"/>

</xml_diff>

<commit_message>
Fixed bug where only one image gets displayed. Moved slice number line to the bottom.
</commit_message>
<xml_diff>
--- a/src/report_template.docx
+++ b/src/report_template.docx
@@ -635,13 +635,7 @@
         <w:rPr>
           <w:lang w:val="en-US"/>
         </w:rPr>
-        <w:t>c</w:t>
-      </w:r>
-      <w:r>
-        <w:rPr>
-          <w:lang w:val="en-US"/>
-        </w:rPr>
-        <w:t>z</w:t>
+        <w:t>cz</w:t>
       </w:r>
       <w:proofErr w:type="spellEnd"/>
       <w:r>
@@ -656,13 +650,7 @@
         <w:rPr>
           <w:lang w:val="en-US"/>
         </w:rPr>
-        <w:t>c</w:t>
-      </w:r>
-      <w:r>
-        <w:rPr>
-          <w:lang w:val="en-US"/>
-        </w:rPr>
-        <w:t>z</w:t>
+        <w:t>cz</w:t>
       </w:r>
       <w:proofErr w:type="spellEnd"/>
       <w:r>
@@ -676,13 +664,7 @@
         <w:rPr>
           <w:lang w:val="en-US"/>
         </w:rPr>
-        <w:t>c</w:t>
-      </w:r>
-      <w:r>
-        <w:rPr>
-          <w:lang w:val="en-US"/>
-        </w:rPr>
-        <w:t>z</w:t>
+        <w:t>cz</w:t>
       </w:r>
       <w:proofErr w:type="spellEnd"/>
       <w:r>
@@ -696,13 +678,7 @@
         <w:rPr>
           <w:lang w:val="en-US"/>
         </w:rPr>
-        <w:t>c</w:t>
-      </w:r>
-      <w:r>
-        <w:rPr>
-          <w:lang w:val="en-US"/>
-        </w:rPr>
-        <w:t>z</w:t>
+        <w:t>cz</w:t>
       </w:r>
       <w:proofErr w:type="spellEnd"/>
       <w:r>
@@ -757,32 +733,14 @@
         <w:rPr>
           <w:lang w:val="en-US"/>
         </w:rPr>
-        <w:t>as</w:t>
-      </w:r>
-      <w:r>
-        <w:rPr>
-          <w:lang w:val="en-US"/>
-        </w:rPr>
-        <w:t>}{</w:t>
+        <w:t>as}{</w:t>
       </w:r>
       <w:proofErr w:type="gramEnd"/>
       <w:r>
         <w:rPr>
           <w:lang w:val="en-US"/>
         </w:rPr>
-        <w:t>as</w:t>
-      </w:r>
-      <w:r>
-        <w:rPr>
-          <w:lang w:val="en-US"/>
-        </w:rPr>
-        <w:t>}{/</w:t>
-      </w:r>
-      <w:r>
-        <w:rPr>
-          <w:lang w:val="en-US"/>
-        </w:rPr>
-        <w:t>as</w:t>
+        <w:t>as}{/as</w:t>
       </w:r>
       <w:r>
         <w:rPr>
@@ -794,31 +752,7 @@
         <w:rPr>
           <w:lang w:val="en-US"/>
         </w:rPr>
-        <w:t xml:space="preserve"> {^</w:t>
-      </w:r>
-      <w:r>
-        <w:rPr>
-          <w:lang w:val="en-US"/>
-        </w:rPr>
-        <w:t>as</w:t>
-      </w:r>
-      <w:r>
-        <w:rPr>
-          <w:lang w:val="en-US"/>
-        </w:rPr>
-        <w:t>}{/</w:t>
-      </w:r>
-      <w:r>
-        <w:rPr>
-          <w:lang w:val="en-US"/>
-        </w:rPr>
-        <w:t>as</w:t>
-      </w:r>
-      <w:r>
-        <w:rPr>
-          <w:lang w:val="en-US"/>
-        </w:rPr>
-        <w:t>}</w:t>
+        <w:t xml:space="preserve"> {^as}{/as}</w:t>
       </w:r>
     </w:p>
     <w:p>
@@ -845,75 +779,21 @@
         <w:rPr>
           <w:lang w:val="en-US"/>
         </w:rPr>
-        <w:t xml:space="preserve"> </w:t>
-      </w:r>
-      <w:r>
-        <w:rPr>
-          <w:lang w:val="en-US"/>
-        </w:rPr>
-        <w:t>{#</w:t>
+        <w:t xml:space="preserve"> {#</w:t>
       </w:r>
       <w:proofErr w:type="gramStart"/>
       <w:r>
         <w:rPr>
           <w:lang w:val="en-US"/>
         </w:rPr>
-        <w:t>nodes</w:t>
-      </w:r>
-      <w:r>
-        <w:rPr>
-          <w:lang w:val="en-US"/>
-        </w:rPr>
-        <w:t>}{</w:t>
+        <w:t>nodes}{</w:t>
       </w:r>
       <w:proofErr w:type="gramEnd"/>
       <w:r>
         <w:rPr>
           <w:lang w:val="en-US"/>
         </w:rPr>
-        <w:t>nodes</w:t>
-      </w:r>
-      <w:r>
-        <w:rPr>
-          <w:lang w:val="en-US"/>
-        </w:rPr>
-        <w:t>}{/</w:t>
-      </w:r>
-      <w:r>
-        <w:rPr>
-          <w:lang w:val="en-US"/>
-        </w:rPr>
-        <w:t>nodes</w:t>
-      </w:r>
-      <w:r>
-        <w:rPr>
-          <w:lang w:val="en-US"/>
-        </w:rPr>
-        <w:t>} {^</w:t>
-      </w:r>
-      <w:r>
-        <w:rPr>
-          <w:lang w:val="en-US"/>
-        </w:rPr>
-        <w:t>nodes</w:t>
-      </w:r>
-      <w:r>
-        <w:rPr>
-          <w:lang w:val="en-US"/>
-        </w:rPr>
-        <w:t>}{/</w:t>
-      </w:r>
-      <w:r>
-        <w:rPr>
-          <w:lang w:val="en-US"/>
-        </w:rPr>
-        <w:t>nodes</w:t>
-      </w:r>
-      <w:r>
-        <w:rPr>
-          <w:lang w:val="en-US"/>
-        </w:rPr>
-        <w:t>}</w:t>
+        <w:t>nodes}{/nodes} {^nodes}{/nodes}</w:t>
       </w:r>
     </w:p>
     <w:p>
@@ -947,62 +827,14 @@
         <w:rPr>
           <w:lang w:val="en-US"/>
         </w:rPr>
-        <w:t>marrow</w:t>
-      </w:r>
-      <w:r>
-        <w:rPr>
-          <w:lang w:val="en-US"/>
-        </w:rPr>
-        <w:t>}{</w:t>
+        <w:t>marrow}{</w:t>
       </w:r>
       <w:proofErr w:type="gramEnd"/>
       <w:r>
         <w:rPr>
           <w:lang w:val="en-US"/>
         </w:rPr>
-        <w:t>marrow</w:t>
-      </w:r>
-      <w:r>
-        <w:rPr>
-          <w:lang w:val="en-US"/>
-        </w:rPr>
-        <w:t>}{/</w:t>
-      </w:r>
-      <w:r>
-        <w:rPr>
-          <w:lang w:val="en-US"/>
-        </w:rPr>
-        <w:t>marrow</w:t>
-      </w:r>
-      <w:r>
-        <w:rPr>
-          <w:lang w:val="en-US"/>
-        </w:rPr>
-        <w:t>} {^</w:t>
-      </w:r>
-      <w:r>
-        <w:rPr>
-          <w:lang w:val="en-US"/>
-        </w:rPr>
-        <w:t>marrow</w:t>
-      </w:r>
-      <w:r>
-        <w:rPr>
-          <w:lang w:val="en-US"/>
-        </w:rPr>
-        <w:t>}{/</w:t>
-      </w:r>
-      <w:r>
-        <w:rPr>
-          <w:lang w:val="en-US"/>
-        </w:rPr>
-        <w:t>marrow</w:t>
-      </w:r>
-      <w:r>
-        <w:rPr>
-          <w:lang w:val="en-US"/>
-        </w:rPr>
-        <w:t>}</w:t>
+        <w:t>marrow}{/marrow} {^marrow}{/marrow}</w:t>
       </w:r>
     </w:p>
     <w:p>
@@ -1062,8 +894,6 @@
       </w:pPr>
     </w:p>
     <w:p>
-      <w:bookmarkStart w:id="0" w:name="_GoBack"/>
-      <w:bookmarkEnd w:id="0"/>
       <w:r>
         <w:lastRenderedPageBreak/>
         <w:t>{#lesions}</w:t>
@@ -1143,6 +973,7 @@
         <w:tc>
           <w:tcPr>
             <w:tcW w:w="4725" w:type="dxa"/>
+            <w:vAlign w:val="bottom"/>
           </w:tcPr>
           <w:p>
             <w:pPr>
@@ -1350,6 +1181,7 @@
         <w:tc>
           <w:tcPr>
             <w:tcW w:w="4725" w:type="dxa"/>
+            <w:vAlign w:val="bottom"/>
           </w:tcPr>
           <w:p>
             <w:pPr>
@@ -1397,19 +1229,7 @@
               <w:rPr>
                 <w:lang w:val="en-US"/>
               </w:rPr>
-              <w:t>d</w:t>
-            </w:r>
-            <w:r>
-              <w:rPr>
-                <w:lang w:val="en-US"/>
-              </w:rPr>
-              <w:t>w</w:t>
-            </w:r>
-            <w:r>
-              <w:rPr>
-                <w:lang w:val="en-US"/>
-              </w:rPr>
-              <w:t>i</w:t>
+              <w:t>dwi</w:t>
             </w:r>
             <w:proofErr w:type="spellEnd"/>
             <w:r>
@@ -1598,6 +1418,7 @@
         <w:tc>
           <w:tcPr>
             <w:tcW w:w="4726" w:type="dxa"/>
+            <w:vAlign w:val="bottom"/>
           </w:tcPr>
           <w:p>
             <w:pPr>
@@ -1624,7 +1445,15 @@
               <w:rPr>
                 <w:lang w:val="en-US"/>
               </w:rPr>
-              <w:t>buffer</w:t>
+              <w:t>buff</w:t>
+            </w:r>
+            <w:bookmarkStart w:id="0" w:name="_GoBack"/>
+            <w:bookmarkEnd w:id="0"/>
+            <w:r>
+              <w:rPr>
+                <w:lang w:val="en-US"/>
+              </w:rPr>
+              <w:t>er</w:t>
             </w:r>
             <w:proofErr w:type="spellEnd"/>
             <w:r>
@@ -2520,7 +2349,7 @@
         <w:noProof/>
         <w:lang w:val="en-US"/>
       </w:rPr>
-      <w:t>11/4/18</w:t>
+      <w:t>11/5/18</w:t>
     </w:r>
     <w:r>
       <w:rPr>
@@ -3520,6 +3349,7 @@
   <w:style w:type="character" w:default="1" w:styleId="DefaultParagraphFont">
     <w:name w:val="Default Paragraph Font"/>
     <w:uiPriority w:val="1"/>
+    <w:semiHidden/>
     <w:unhideWhenUsed/>
   </w:style>
   <w:style w:type="table" w:default="1" w:styleId="TableNormal">

</xml_diff>